<commit_message>
Resultados Resultados Bruno E. Lopes
</commit_message>
<xml_diff>
--- a/Relatório_Tecnico.docx
+++ b/Relatório_Tecnico.docx
@@ -17,12 +17,24 @@
     <w:p>
       <w:pPr>
         <w:jc w:val="center"/>
+        <w:rPr>
+          <w:rFonts w:hint="default"/>
+          <w:lang w:val="pt-BR"/>
+        </w:rPr>
       </w:pPr>
       <w:r>
         <w:rPr>
           <w:b/>
         </w:rPr>
-        <w:t>CURSO DE SISTEMAS DE INFORMAÇÕES</w:t>
+        <w:t xml:space="preserve">CURSO DE </w:t>
+      </w:r>
+      <w:r>
+        <w:rPr>
+          <w:rFonts w:hint="default"/>
+          <w:b/>
+          <w:lang w:val="pt-BR"/>
+        </w:rPr>
+        <w:t>ANÁLISE E DESENVOLVIMENTO DE SISTEMAS</w:t>
       </w:r>
     </w:p>
     <w:p/>
@@ -30,15 +42,20 @@
     <w:p>
       <w:pPr>
         <w:jc w:val="center"/>
+        <w:rPr>
+          <w:rFonts w:hint="default"/>
+          <w:lang w:val="pt-BR"/>
+        </w:rPr>
       </w:pPr>
       <w:r>
         <w:rPr>
+          <w:rFonts w:hint="default"/>
           <w:b/>
+          <w:lang w:val="pt-BR"/>
         </w:rPr>
-        <w:t>RAMON BISCHOLI KUSTER</w:t>
+        <w:t>BRUNO ESTEVAM LOPES</w:t>
       </w:r>
     </w:p>
-    <w:p/>
     <w:p/>
     <w:p>
       <w:pPr>
@@ -97,9 +114,17 @@
       </w:pPr>
       <w:r>
         <w:rPr>
+          <w:rFonts w:hint="default"/>
+          <w:b w:val="0"/>
+          <w:lang w:val="pt-BR"/>
+        </w:rPr>
+        <w:t>Cariacica</w:t>
+      </w:r>
+      <w:r>
+        <w:rPr>
           <w:b w:val="0"/>
         </w:rPr>
-        <w:t>Vila Velha – ES</w:t>
+        <w:t xml:space="preserve"> – ES</w:t>
       </w:r>
     </w:p>
     <w:p/>
@@ -318,16 +343,7 @@
           <w:sz w:val="24"/>
           <w:szCs w:val="24"/>
         </w:rPr>
-        <w:t xml:space="preserve">A metodologia consistiu na criação de um banco de dados relacional com quatro tabelas principais: </w:t>
-      </w:r>
-      <w:r>
-        <w:rPr>
-          <w:rStyle w:val="14"/>
-          <w:rFonts w:hint="default" w:ascii="Arial" w:hAnsi="Arial" w:cs="Arial"/>
-          <w:sz w:val="24"/>
-          <w:szCs w:val="24"/>
-        </w:rPr>
-        <w:t>clientes</w:t>
+        <w:t>A metodologia adotada consistiu na criação de um banco de dados relacional com tabelas simulando um cenário de e-commerce. As operações foram implementadas em Python, utilizando a biblioteca mysql.connector. Os tempos de execução foram registrados com a função time.time() e salvos em um arquivo .csv.</w:t>
       </w:r>
       <w:r>
         <w:rPr>
@@ -335,16 +351,7 @@
           <w:sz w:val="24"/>
           <w:szCs w:val="24"/>
         </w:rPr>
-        <w:t xml:space="preserve">, </w:t>
-      </w:r>
-      <w:r>
-        <w:rPr>
-          <w:rStyle w:val="14"/>
-          <w:rFonts w:hint="default" w:ascii="Arial" w:hAnsi="Arial" w:cs="Arial"/>
-          <w:sz w:val="24"/>
-          <w:szCs w:val="24"/>
-        </w:rPr>
-        <w:t>produtos</w:t>
+        <w:br w:type="textWrapping"/>
       </w:r>
       <w:r>
         <w:rPr>
@@ -352,16 +359,7 @@
           <w:sz w:val="24"/>
           <w:szCs w:val="24"/>
         </w:rPr>
-        <w:t xml:space="preserve">, </w:t>
-      </w:r>
-      <w:r>
-        <w:rPr>
-          <w:rStyle w:val="14"/>
-          <w:rFonts w:hint="default" w:ascii="Arial" w:hAnsi="Arial" w:cs="Arial"/>
-          <w:sz w:val="24"/>
-          <w:szCs w:val="24"/>
-        </w:rPr>
-        <w:t>pedidos</w:t>
+        <w:br w:type="textWrapping"/>
       </w:r>
       <w:r>
         <w:rPr>
@@ -369,16 +367,7 @@
           <w:sz w:val="24"/>
           <w:szCs w:val="24"/>
         </w:rPr>
-        <w:t xml:space="preserve"> e </w:t>
-      </w:r>
-      <w:r>
-        <w:rPr>
-          <w:rStyle w:val="14"/>
-          <w:rFonts w:hint="default" w:ascii="Arial" w:hAnsi="Arial" w:cs="Arial"/>
-          <w:sz w:val="24"/>
-          <w:szCs w:val="24"/>
-        </w:rPr>
-        <w:t>itens_pedido</w:t>
+        <w:t>As operações avaliadas foram:</w:t>
       </w:r>
       <w:r>
         <w:rPr>
@@ -386,16 +375,7 @@
           <w:sz w:val="24"/>
           <w:szCs w:val="24"/>
         </w:rPr>
-        <w:t xml:space="preserve">. As operações avaliadas foram implementadas em Python com a biblioteca </w:t>
-      </w:r>
-      <w:r>
-        <w:rPr>
-          <w:rStyle w:val="14"/>
-          <w:rFonts w:hint="default" w:ascii="Arial" w:hAnsi="Arial" w:cs="Arial"/>
-          <w:sz w:val="24"/>
-          <w:szCs w:val="24"/>
-        </w:rPr>
-        <w:t>mysql.connector</w:t>
+        <w:br w:type="textWrapping"/>
       </w:r>
       <w:r>
         <w:rPr>
@@ -403,16 +383,7 @@
           <w:sz w:val="24"/>
           <w:szCs w:val="24"/>
         </w:rPr>
-        <w:t xml:space="preserve">, e os tempos de execução foram registrados utilizando a função </w:t>
-      </w:r>
-      <w:r>
-        <w:rPr>
-          <w:rStyle w:val="14"/>
-          <w:rFonts w:hint="default" w:ascii="Arial" w:hAnsi="Arial" w:cs="Arial"/>
-          <w:sz w:val="24"/>
-          <w:szCs w:val="24"/>
-        </w:rPr>
-        <w:t>time.time()</w:t>
+        <w:t>- Inserção em massa na tabela customers</w:t>
       </w:r>
       <w:r>
         <w:rPr>
@@ -420,175 +391,79 @@
           <w:sz w:val="24"/>
           <w:szCs w:val="24"/>
         </w:rPr>
-        <w:t>.</w:t>
+        <w:br w:type="textWrapping"/>
       </w:r>
-    </w:p>
-    <w:p>
-      <w:pPr>
-        <w:pStyle w:val="20"/>
-        <w:keepNext w:val="0"/>
-        <w:keepLines w:val="0"/>
-        <w:widowControl/>
-        <w:numPr>
-          <w:ilvl w:val="0"/>
-          <w:numId w:val="7"/>
-        </w:numPr>
-        <w:suppressLineNumbers w:val="0"/>
-        <w:spacing w:line="360" w:lineRule="auto"/>
-        <w:ind w:left="420" w:leftChars="0" w:hanging="420" w:firstLineChars="0"/>
-        <w:rPr>
-          <w:rFonts w:hint="default" w:ascii="Arial" w:hAnsi="Arial" w:cs="Arial"/>
-          <w:sz w:val="24"/>
-          <w:szCs w:val="24"/>
-        </w:rPr>
-      </w:pPr>
       <w:r>
         <w:rPr>
           <w:rFonts w:hint="default" w:ascii="Arial" w:hAnsi="Arial" w:cs="Arial"/>
           <w:sz w:val="24"/>
           <w:szCs w:val="24"/>
         </w:rPr>
-        <w:t>Foram executadas cinco operações principais:</w:t>
+        <w:t>- Inserção em massa na tabela orders</w:t>
       </w:r>
-    </w:p>
-    <w:p>
-      <w:pPr>
-        <w:pStyle w:val="20"/>
-        <w:keepNext w:val="0"/>
-        <w:keepLines w:val="0"/>
-        <w:widowControl/>
-        <w:numPr>
-          <w:ilvl w:val="0"/>
-          <w:numId w:val="7"/>
-        </w:numPr>
-        <w:suppressLineNumbers w:val="0"/>
-        <w:spacing w:line="360" w:lineRule="auto"/>
-        <w:ind w:left="420" w:leftChars="0" w:hanging="420" w:firstLineChars="0"/>
-        <w:rPr>
-          <w:rFonts w:hint="default" w:ascii="Arial" w:hAnsi="Arial" w:cs="Arial"/>
-          <w:sz w:val="24"/>
-          <w:szCs w:val="24"/>
-        </w:rPr>
-      </w:pPr>
       <w:r>
         <w:rPr>
           <w:rFonts w:hint="default" w:ascii="Arial" w:hAnsi="Arial" w:cs="Arial"/>
           <w:sz w:val="24"/>
           <w:szCs w:val="24"/>
         </w:rPr>
-        <w:t>Inserção em massa de 1000 registros;</w:t>
+        <w:br w:type="textWrapping"/>
       </w:r>
-    </w:p>
-    <w:p>
-      <w:pPr>
-        <w:pStyle w:val="20"/>
-        <w:keepNext w:val="0"/>
-        <w:keepLines w:val="0"/>
-        <w:widowControl/>
-        <w:numPr>
-          <w:ilvl w:val="0"/>
-          <w:numId w:val="7"/>
-        </w:numPr>
-        <w:suppressLineNumbers w:val="0"/>
-        <w:spacing w:line="360" w:lineRule="auto"/>
-        <w:ind w:left="420" w:leftChars="0" w:hanging="420" w:firstLineChars="0"/>
-        <w:rPr>
-          <w:rFonts w:hint="default" w:ascii="Arial" w:hAnsi="Arial" w:cs="Arial"/>
-          <w:sz w:val="24"/>
-          <w:szCs w:val="24"/>
-        </w:rPr>
-      </w:pPr>
       <w:r>
         <w:rPr>
           <w:rFonts w:hint="default" w:ascii="Arial" w:hAnsi="Arial" w:cs="Arial"/>
           <w:sz w:val="24"/>
           <w:szCs w:val="24"/>
         </w:rPr>
-        <w:t>Consulta simples com filtro;</w:t>
+        <w:t>- Consulta simples com filtro</w:t>
       </w:r>
-    </w:p>
-    <w:p>
-      <w:pPr>
-        <w:pStyle w:val="20"/>
-        <w:keepNext w:val="0"/>
-        <w:keepLines w:val="0"/>
-        <w:widowControl/>
-        <w:numPr>
-          <w:ilvl w:val="0"/>
-          <w:numId w:val="7"/>
-        </w:numPr>
-        <w:suppressLineNumbers w:val="0"/>
-        <w:spacing w:line="360" w:lineRule="auto"/>
-        <w:ind w:left="420" w:leftChars="0" w:hanging="420" w:firstLineChars="0"/>
-        <w:rPr>
-          <w:rFonts w:hint="default" w:ascii="Arial" w:hAnsi="Arial" w:cs="Arial"/>
-          <w:sz w:val="24"/>
-          <w:szCs w:val="24"/>
-        </w:rPr>
-      </w:pPr>
       <w:r>
         <w:rPr>
           <w:rFonts w:hint="default" w:ascii="Arial" w:hAnsi="Arial" w:cs="Arial"/>
           <w:sz w:val="24"/>
           <w:szCs w:val="24"/>
         </w:rPr>
-        <w:t>Consulta complexa com junções entre tabelas;</w:t>
+        <w:br w:type="textWrapping"/>
       </w:r>
-    </w:p>
-    <w:p>
-      <w:pPr>
-        <w:pStyle w:val="20"/>
-        <w:keepNext w:val="0"/>
-        <w:keepLines w:val="0"/>
-        <w:widowControl/>
-        <w:numPr>
-          <w:ilvl w:val="0"/>
-          <w:numId w:val="7"/>
-        </w:numPr>
-        <w:suppressLineNumbers w:val="0"/>
-        <w:spacing w:line="360" w:lineRule="auto"/>
-        <w:ind w:left="420" w:leftChars="0" w:hanging="420" w:firstLineChars="0"/>
-        <w:rPr>
-          <w:rFonts w:hint="default" w:ascii="Arial" w:hAnsi="Arial" w:cs="Arial"/>
-          <w:sz w:val="24"/>
-          <w:szCs w:val="24"/>
-        </w:rPr>
-      </w:pPr>
       <w:r>
         <w:rPr>
           <w:rFonts w:hint="default" w:ascii="Arial" w:hAnsi="Arial" w:cs="Arial"/>
           <w:sz w:val="24"/>
           <w:szCs w:val="24"/>
         </w:rPr>
-        <w:t>Atualização em massa de produtos com base em condição;</w:t>
+        <w:t>- Consulta complexa com junções</w:t>
       </w:r>
-    </w:p>
-    <w:p>
-      <w:pPr>
-        <w:pStyle w:val="20"/>
-        <w:keepNext w:val="0"/>
-        <w:keepLines w:val="0"/>
-        <w:widowControl/>
-        <w:numPr>
-          <w:ilvl w:val="0"/>
-          <w:numId w:val="7"/>
-        </w:numPr>
-        <w:suppressLineNumbers w:val="0"/>
-        <w:spacing w:line="360" w:lineRule="auto"/>
-        <w:ind w:left="420" w:leftChars="0" w:hanging="420" w:firstLineChars="0"/>
-        <w:rPr>
-          <w:rFonts w:hint="default" w:ascii="Arial" w:hAnsi="Arial" w:cs="Arial"/>
-          <w:sz w:val="24"/>
-          <w:szCs w:val="24"/>
-        </w:rPr>
-      </w:pPr>
       <w:r>
         <w:rPr>
           <w:rFonts w:hint="default" w:ascii="Arial" w:hAnsi="Arial" w:cs="Arial"/>
           <w:sz w:val="24"/>
           <w:szCs w:val="24"/>
         </w:rPr>
-        <w:t>Deleção em massa de clientes por nome.</w:t>
+        <w:br w:type="textWrapping"/>
+      </w:r>
+      <w:r>
+        <w:rPr>
+          <w:rFonts w:hint="default" w:ascii="Arial" w:hAnsi="Arial" w:cs="Arial"/>
+          <w:sz w:val="24"/>
+          <w:szCs w:val="24"/>
+        </w:rPr>
+        <w:t>- Atualização em massa</w:t>
+      </w:r>
+      <w:r>
+        <w:rPr>
+          <w:rFonts w:hint="default" w:ascii="Arial" w:hAnsi="Arial" w:cs="Arial"/>
+          <w:sz w:val="24"/>
+          <w:szCs w:val="24"/>
+        </w:rPr>
+        <w:br w:type="textWrapping"/>
+      </w:r>
+      <w:r>
+        <w:rPr>
+          <w:rFonts w:hint="default" w:ascii="Arial" w:hAnsi="Arial" w:cs="Arial"/>
+          <w:sz w:val="24"/>
+          <w:szCs w:val="24"/>
+        </w:rPr>
+        <w:t>- Exclusão em massa</w:t>
       </w:r>
     </w:p>
     <w:p>
@@ -712,519 +587,9 @@
         </w:tblCellMar>
       </w:tblPr>
       <w:tblGrid>
-        <w:gridCol w:w="2490"/>
-        <w:gridCol w:w="2812"/>
+        <w:gridCol w:w="81"/>
+        <w:gridCol w:w="8649"/>
       </w:tblGrid>
-      <w:tr>
-        <w:tblPrEx>
-          <w:tblBorders>
-            <w:top w:val="none" w:color="auto" w:sz="0" w:space="0"/>
-            <w:left w:val="none" w:color="auto" w:sz="0" w:space="0"/>
-            <w:bottom w:val="none" w:color="auto" w:sz="0" w:space="0"/>
-            <w:right w:val="none" w:color="auto" w:sz="0" w:space="0"/>
-            <w:insideH w:val="none" w:color="auto" w:sz="0" w:space="0"/>
-            <w:insideV w:val="none" w:color="auto" w:sz="0" w:space="0"/>
-          </w:tblBorders>
-          <w:shd w:val="clear" w:color="auto" w:fill="auto"/>
-        </w:tblPrEx>
-        <w:trPr>
-          <w:tblHeader/>
-          <w:tblCellSpacing w:w="15" w:type="dxa"/>
-        </w:trPr>
-        <w:tc>
-          <w:tcPr>
-            <w:tcW w:w="0" w:type="auto"/>
-            <w:shd w:val="clear" w:color="auto" w:fill="auto"/>
-            <w:vAlign w:val="center"/>
-          </w:tcPr>
-          <w:p>
-            <w:pPr>
-              <w:keepNext w:val="0"/>
-              <w:keepLines w:val="0"/>
-              <w:widowControl/>
-              <w:suppressLineNumbers w:val="0"/>
-              <w:spacing w:line="360" w:lineRule="auto"/>
-              <w:jc w:val="center"/>
-              <w:rPr>
-                <w:rFonts w:hint="default" w:ascii="Arial" w:hAnsi="Arial" w:cs="Arial"/>
-                <w:b/>
-                <w:bCs/>
-                <w:sz w:val="24"/>
-                <w:szCs w:val="24"/>
-              </w:rPr>
-            </w:pPr>
-            <w:r>
-              <w:rPr>
-                <w:rFonts w:hint="default" w:ascii="Arial" w:hAnsi="Arial" w:eastAsia="SimSun" w:cs="Arial"/>
-                <w:b/>
-                <w:bCs/>
-                <w:kern w:val="0"/>
-                <w:sz w:val="24"/>
-                <w:szCs w:val="24"/>
-                <w:lang w:val="en-US" w:eastAsia="zh-CN" w:bidi="ar"/>
-              </w:rPr>
-              <w:t>Operação</w:t>
-            </w:r>
-          </w:p>
-        </w:tc>
-        <w:tc>
-          <w:tcPr>
-            <w:tcW w:w="0" w:type="auto"/>
-            <w:shd w:val="clear" w:color="auto" w:fill="auto"/>
-            <w:vAlign w:val="center"/>
-          </w:tcPr>
-          <w:p>
-            <w:pPr>
-              <w:keepNext w:val="0"/>
-              <w:keepLines w:val="0"/>
-              <w:widowControl/>
-              <w:suppressLineNumbers w:val="0"/>
-              <w:spacing w:line="360" w:lineRule="auto"/>
-              <w:jc w:val="center"/>
-              <w:rPr>
-                <w:rFonts w:hint="default" w:ascii="Arial" w:hAnsi="Arial" w:cs="Arial"/>
-                <w:b/>
-                <w:bCs/>
-                <w:sz w:val="24"/>
-                <w:szCs w:val="24"/>
-              </w:rPr>
-            </w:pPr>
-            <w:r>
-              <w:rPr>
-                <w:rFonts w:hint="default" w:ascii="Arial" w:hAnsi="Arial" w:eastAsia="SimSun" w:cs="Arial"/>
-                <w:b/>
-                <w:bCs/>
-                <w:kern w:val="0"/>
-                <w:sz w:val="24"/>
-                <w:szCs w:val="24"/>
-                <w:lang w:val="en-US" w:eastAsia="zh-CN" w:bidi="ar"/>
-              </w:rPr>
-              <w:t>Tempo (s)</w:t>
-            </w:r>
-          </w:p>
-        </w:tc>
-      </w:tr>
-      <w:tr>
-        <w:tblPrEx>
-          <w:tblBorders>
-            <w:top w:val="none" w:color="auto" w:sz="0" w:space="0"/>
-            <w:left w:val="none" w:color="auto" w:sz="0" w:space="0"/>
-            <w:bottom w:val="none" w:color="auto" w:sz="0" w:space="0"/>
-            <w:right w:val="none" w:color="auto" w:sz="0" w:space="0"/>
-            <w:insideH w:val="none" w:color="auto" w:sz="0" w:space="0"/>
-            <w:insideV w:val="none" w:color="auto" w:sz="0" w:space="0"/>
-          </w:tblBorders>
-          <w:shd w:val="clear" w:color="auto" w:fill="auto"/>
-          <w:tblCellMar>
-            <w:top w:w="15" w:type="dxa"/>
-            <w:left w:w="15" w:type="dxa"/>
-            <w:bottom w:w="15" w:type="dxa"/>
-            <w:right w:w="15" w:type="dxa"/>
-          </w:tblCellMar>
-        </w:tblPrEx>
-        <w:trPr>
-          <w:tblCellSpacing w:w="15" w:type="dxa"/>
-        </w:trPr>
-        <w:tc>
-          <w:tcPr>
-            <w:tcW w:w="0" w:type="auto"/>
-            <w:shd w:val="clear" w:color="auto" w:fill="auto"/>
-            <w:vAlign w:val="center"/>
-          </w:tcPr>
-          <w:p>
-            <w:pPr>
-              <w:keepNext w:val="0"/>
-              <w:keepLines w:val="0"/>
-              <w:widowControl/>
-              <w:suppressLineNumbers w:val="0"/>
-              <w:spacing w:line="360" w:lineRule="auto"/>
-              <w:jc w:val="left"/>
-              <w:rPr>
-                <w:rFonts w:hint="default" w:ascii="Arial" w:hAnsi="Arial" w:cs="Arial"/>
-                <w:sz w:val="24"/>
-                <w:szCs w:val="24"/>
-              </w:rPr>
-            </w:pPr>
-            <w:r>
-              <w:rPr>
-                <w:rFonts w:hint="default" w:ascii="Arial" w:hAnsi="Arial" w:eastAsia="SimSun" w:cs="Arial"/>
-                <w:kern w:val="0"/>
-                <w:sz w:val="24"/>
-                <w:szCs w:val="24"/>
-                <w:lang w:val="en-US" w:eastAsia="zh-CN" w:bidi="ar"/>
-              </w:rPr>
-              <w:t>Inserção de Clientes</w:t>
-            </w:r>
-          </w:p>
-        </w:tc>
-        <w:tc>
-          <w:tcPr>
-            <w:tcW w:w="0" w:type="auto"/>
-            <w:shd w:val="clear" w:color="auto" w:fill="auto"/>
-            <w:vAlign w:val="center"/>
-          </w:tcPr>
-          <w:p>
-            <w:pPr>
-              <w:keepNext w:val="0"/>
-              <w:keepLines w:val="0"/>
-              <w:widowControl/>
-              <w:suppressLineNumbers w:val="0"/>
-              <w:spacing w:line="360" w:lineRule="auto"/>
-              <w:jc w:val="left"/>
-              <w:rPr>
-                <w:rFonts w:hint="default" w:ascii="Arial" w:hAnsi="Arial" w:cs="Arial"/>
-                <w:sz w:val="24"/>
-                <w:szCs w:val="24"/>
-                <w:lang w:val="pt-BR"/>
-              </w:rPr>
-            </w:pPr>
-            <w:r>
-              <w:rPr>
-                <w:rFonts w:hint="default" w:ascii="Arial" w:hAnsi="Arial" w:cs="Arial"/>
-                <w:sz w:val="24"/>
-                <w:szCs w:val="24"/>
-              </w:rPr>
-              <w:t>0.48285984992980957</w:t>
-            </w:r>
-          </w:p>
-        </w:tc>
-      </w:tr>
-      <w:tr>
-        <w:tblPrEx>
-          <w:tblBorders>
-            <w:top w:val="none" w:color="auto" w:sz="0" w:space="0"/>
-            <w:left w:val="none" w:color="auto" w:sz="0" w:space="0"/>
-            <w:bottom w:val="none" w:color="auto" w:sz="0" w:space="0"/>
-            <w:right w:val="none" w:color="auto" w:sz="0" w:space="0"/>
-            <w:insideH w:val="none" w:color="auto" w:sz="0" w:space="0"/>
-            <w:insideV w:val="none" w:color="auto" w:sz="0" w:space="0"/>
-          </w:tblBorders>
-          <w:shd w:val="clear" w:color="auto" w:fill="auto"/>
-          <w:tblCellMar>
-            <w:top w:w="15" w:type="dxa"/>
-            <w:left w:w="15" w:type="dxa"/>
-            <w:bottom w:w="15" w:type="dxa"/>
-            <w:right w:w="15" w:type="dxa"/>
-          </w:tblCellMar>
-        </w:tblPrEx>
-        <w:trPr>
-          <w:tblCellSpacing w:w="15" w:type="dxa"/>
-        </w:trPr>
-        <w:tc>
-          <w:tcPr>
-            <w:tcW w:w="0" w:type="auto"/>
-            <w:shd w:val="clear" w:color="auto" w:fill="auto"/>
-            <w:vAlign w:val="center"/>
-          </w:tcPr>
-          <w:p>
-            <w:pPr>
-              <w:keepNext w:val="0"/>
-              <w:keepLines w:val="0"/>
-              <w:widowControl/>
-              <w:suppressLineNumbers w:val="0"/>
-              <w:spacing w:line="360" w:lineRule="auto"/>
-              <w:jc w:val="left"/>
-              <w:rPr>
-                <w:rFonts w:hint="default" w:ascii="Arial" w:hAnsi="Arial" w:cs="Arial"/>
-                <w:sz w:val="24"/>
-                <w:szCs w:val="24"/>
-              </w:rPr>
-            </w:pPr>
-            <w:r>
-              <w:rPr>
-                <w:rFonts w:hint="default" w:ascii="Arial" w:hAnsi="Arial" w:eastAsia="SimSun" w:cs="Arial"/>
-                <w:kern w:val="0"/>
-                <w:sz w:val="24"/>
-                <w:szCs w:val="24"/>
-                <w:lang w:val="en-US" w:eastAsia="zh-CN" w:bidi="ar"/>
-              </w:rPr>
-              <w:t>Inserção de Produtos</w:t>
-            </w:r>
-          </w:p>
-        </w:tc>
-        <w:tc>
-          <w:tcPr>
-            <w:tcW w:w="0" w:type="auto"/>
-            <w:shd w:val="clear" w:color="auto" w:fill="auto"/>
-            <w:vAlign w:val="center"/>
-          </w:tcPr>
-          <w:p>
-            <w:pPr>
-              <w:keepNext w:val="0"/>
-              <w:keepLines w:val="0"/>
-              <w:widowControl/>
-              <w:suppressLineNumbers w:val="0"/>
-              <w:spacing w:line="360" w:lineRule="auto"/>
-              <w:jc w:val="left"/>
-              <w:rPr>
-                <w:rFonts w:hint="default" w:ascii="Arial" w:hAnsi="Arial" w:cs="Arial"/>
-                <w:sz w:val="24"/>
-                <w:szCs w:val="24"/>
-              </w:rPr>
-            </w:pPr>
-            <w:r>
-              <w:rPr>
-                <w:rFonts w:hint="default" w:ascii="Arial" w:hAnsi="Arial" w:cs="Arial"/>
-                <w:sz w:val="24"/>
-                <w:szCs w:val="24"/>
-              </w:rPr>
-              <w:t>0.39158010482788086</w:t>
-            </w:r>
-          </w:p>
-        </w:tc>
-      </w:tr>
-      <w:tr>
-        <w:tblPrEx>
-          <w:tblBorders>
-            <w:top w:val="none" w:color="auto" w:sz="0" w:space="0"/>
-            <w:left w:val="none" w:color="auto" w:sz="0" w:space="0"/>
-            <w:bottom w:val="none" w:color="auto" w:sz="0" w:space="0"/>
-            <w:right w:val="none" w:color="auto" w:sz="0" w:space="0"/>
-            <w:insideH w:val="none" w:color="auto" w:sz="0" w:space="0"/>
-            <w:insideV w:val="none" w:color="auto" w:sz="0" w:space="0"/>
-          </w:tblBorders>
-          <w:shd w:val="clear" w:color="auto" w:fill="auto"/>
-          <w:tblCellMar>
-            <w:top w:w="15" w:type="dxa"/>
-            <w:left w:w="15" w:type="dxa"/>
-            <w:bottom w:w="15" w:type="dxa"/>
-            <w:right w:w="15" w:type="dxa"/>
-          </w:tblCellMar>
-        </w:tblPrEx>
-        <w:trPr>
-          <w:tblCellSpacing w:w="15" w:type="dxa"/>
-        </w:trPr>
-        <w:tc>
-          <w:tcPr>
-            <w:tcW w:w="0" w:type="auto"/>
-            <w:shd w:val="clear" w:color="auto" w:fill="auto"/>
-            <w:vAlign w:val="center"/>
-          </w:tcPr>
-          <w:p>
-            <w:pPr>
-              <w:keepNext w:val="0"/>
-              <w:keepLines w:val="0"/>
-              <w:widowControl/>
-              <w:suppressLineNumbers w:val="0"/>
-              <w:spacing w:line="360" w:lineRule="auto"/>
-              <w:jc w:val="left"/>
-              <w:rPr>
-                <w:rFonts w:hint="default" w:ascii="Arial" w:hAnsi="Arial" w:cs="Arial"/>
-                <w:sz w:val="24"/>
-                <w:szCs w:val="24"/>
-              </w:rPr>
-            </w:pPr>
-            <w:r>
-              <w:rPr>
-                <w:rFonts w:hint="default" w:ascii="Arial" w:hAnsi="Arial" w:eastAsia="SimSun" w:cs="Arial"/>
-                <w:kern w:val="0"/>
-                <w:sz w:val="24"/>
-                <w:szCs w:val="24"/>
-                <w:lang w:val="en-US" w:eastAsia="zh-CN" w:bidi="ar"/>
-              </w:rPr>
-              <w:t>Consulta Simples</w:t>
-            </w:r>
-          </w:p>
-        </w:tc>
-        <w:tc>
-          <w:tcPr>
-            <w:tcW w:w="0" w:type="auto"/>
-            <w:shd w:val="clear" w:color="auto" w:fill="auto"/>
-            <w:vAlign w:val="center"/>
-          </w:tcPr>
-          <w:p>
-            <w:pPr>
-              <w:keepNext w:val="0"/>
-              <w:keepLines w:val="0"/>
-              <w:widowControl/>
-              <w:suppressLineNumbers w:val="0"/>
-              <w:spacing w:line="360" w:lineRule="auto"/>
-              <w:jc w:val="left"/>
-              <w:rPr>
-                <w:rFonts w:hint="default" w:ascii="Arial" w:hAnsi="Arial" w:cs="Arial"/>
-                <w:sz w:val="24"/>
-                <w:szCs w:val="24"/>
-              </w:rPr>
-            </w:pPr>
-            <w:r>
-              <w:rPr>
-                <w:rFonts w:hint="default" w:ascii="Arial" w:hAnsi="Arial" w:cs="Arial"/>
-                <w:sz w:val="24"/>
-                <w:szCs w:val="24"/>
-              </w:rPr>
-              <w:t>0.004908084869384766</w:t>
-            </w:r>
-          </w:p>
-        </w:tc>
-      </w:tr>
-      <w:tr>
-        <w:tblPrEx>
-          <w:tblBorders>
-            <w:top w:val="none" w:color="auto" w:sz="0" w:space="0"/>
-            <w:left w:val="none" w:color="auto" w:sz="0" w:space="0"/>
-            <w:bottom w:val="none" w:color="auto" w:sz="0" w:space="0"/>
-            <w:right w:val="none" w:color="auto" w:sz="0" w:space="0"/>
-            <w:insideH w:val="none" w:color="auto" w:sz="0" w:space="0"/>
-            <w:insideV w:val="none" w:color="auto" w:sz="0" w:space="0"/>
-          </w:tblBorders>
-          <w:shd w:val="clear" w:color="auto" w:fill="auto"/>
-          <w:tblCellMar>
-            <w:top w:w="15" w:type="dxa"/>
-            <w:left w:w="15" w:type="dxa"/>
-            <w:bottom w:w="15" w:type="dxa"/>
-            <w:right w:w="15" w:type="dxa"/>
-          </w:tblCellMar>
-        </w:tblPrEx>
-        <w:trPr>
-          <w:tblCellSpacing w:w="15" w:type="dxa"/>
-        </w:trPr>
-        <w:tc>
-          <w:tcPr>
-            <w:tcW w:w="0" w:type="auto"/>
-            <w:shd w:val="clear" w:color="auto" w:fill="auto"/>
-            <w:vAlign w:val="center"/>
-          </w:tcPr>
-          <w:p>
-            <w:pPr>
-              <w:keepNext w:val="0"/>
-              <w:keepLines w:val="0"/>
-              <w:widowControl/>
-              <w:suppressLineNumbers w:val="0"/>
-              <w:spacing w:line="360" w:lineRule="auto"/>
-              <w:jc w:val="left"/>
-              <w:rPr>
-                <w:rFonts w:hint="default" w:ascii="Arial" w:hAnsi="Arial" w:cs="Arial"/>
-                <w:sz w:val="24"/>
-                <w:szCs w:val="24"/>
-              </w:rPr>
-            </w:pPr>
-            <w:r>
-              <w:rPr>
-                <w:rFonts w:hint="default" w:ascii="Arial" w:hAnsi="Arial" w:eastAsia="SimSun" w:cs="Arial"/>
-                <w:kern w:val="0"/>
-                <w:sz w:val="24"/>
-                <w:szCs w:val="24"/>
-                <w:lang w:val="en-US" w:eastAsia="zh-CN" w:bidi="ar"/>
-              </w:rPr>
-              <w:t>Consulta Complexa</w:t>
-            </w:r>
-          </w:p>
-        </w:tc>
-        <w:tc>
-          <w:tcPr>
-            <w:tcW w:w="0" w:type="auto"/>
-            <w:shd w:val="clear" w:color="auto" w:fill="auto"/>
-            <w:vAlign w:val="center"/>
-          </w:tcPr>
-          <w:p>
-            <w:pPr>
-              <w:keepNext w:val="0"/>
-              <w:keepLines w:val="0"/>
-              <w:widowControl/>
-              <w:suppressLineNumbers w:val="0"/>
-              <w:spacing w:line="360" w:lineRule="auto"/>
-              <w:jc w:val="left"/>
-              <w:rPr>
-                <w:rFonts w:hint="default" w:ascii="Arial" w:hAnsi="Arial" w:cs="Arial"/>
-                <w:sz w:val="24"/>
-                <w:szCs w:val="24"/>
-              </w:rPr>
-            </w:pPr>
-            <w:r>
-              <w:rPr>
-                <w:rFonts w:hint="default" w:ascii="Arial" w:hAnsi="Arial" w:cs="Arial"/>
-                <w:sz w:val="24"/>
-                <w:szCs w:val="24"/>
-              </w:rPr>
-              <w:t>0.0013921260833740234</w:t>
-            </w:r>
-          </w:p>
-        </w:tc>
-      </w:tr>
-      <w:tr>
-        <w:tblPrEx>
-          <w:tblBorders>
-            <w:top w:val="none" w:color="auto" w:sz="0" w:space="0"/>
-            <w:left w:val="none" w:color="auto" w:sz="0" w:space="0"/>
-            <w:bottom w:val="none" w:color="auto" w:sz="0" w:space="0"/>
-            <w:right w:val="none" w:color="auto" w:sz="0" w:space="0"/>
-            <w:insideH w:val="none" w:color="auto" w:sz="0" w:space="0"/>
-            <w:insideV w:val="none" w:color="auto" w:sz="0" w:space="0"/>
-          </w:tblBorders>
-          <w:shd w:val="clear" w:color="auto" w:fill="auto"/>
-          <w:tblCellMar>
-            <w:top w:w="15" w:type="dxa"/>
-            <w:left w:w="15" w:type="dxa"/>
-            <w:bottom w:w="15" w:type="dxa"/>
-            <w:right w:w="15" w:type="dxa"/>
-          </w:tblCellMar>
-        </w:tblPrEx>
-        <w:trPr>
-          <w:tblCellSpacing w:w="15" w:type="dxa"/>
-        </w:trPr>
-        <w:tc>
-          <w:tcPr>
-            <w:tcW w:w="0" w:type="auto"/>
-            <w:shd w:val="clear" w:color="auto" w:fill="auto"/>
-            <w:vAlign w:val="center"/>
-          </w:tcPr>
-          <w:p>
-            <w:pPr>
-              <w:keepNext w:val="0"/>
-              <w:keepLines w:val="0"/>
-              <w:widowControl/>
-              <w:suppressLineNumbers w:val="0"/>
-              <w:spacing w:line="360" w:lineRule="auto"/>
-              <w:jc w:val="left"/>
-              <w:rPr>
-                <w:rFonts w:hint="default" w:ascii="Arial" w:hAnsi="Arial" w:cs="Arial"/>
-                <w:sz w:val="24"/>
-                <w:szCs w:val="24"/>
-              </w:rPr>
-            </w:pPr>
-            <w:r>
-              <w:rPr>
-                <w:rFonts w:hint="default" w:ascii="Arial" w:hAnsi="Arial" w:eastAsia="SimSun" w:cs="Arial"/>
-                <w:kern w:val="0"/>
-                <w:sz w:val="24"/>
-                <w:szCs w:val="24"/>
-                <w:lang w:val="en-US" w:eastAsia="zh-CN" w:bidi="ar"/>
-              </w:rPr>
-              <w:t>Atualização em Massa</w:t>
-            </w:r>
-          </w:p>
-        </w:tc>
-        <w:tc>
-          <w:tcPr>
-            <w:tcW w:w="0" w:type="auto"/>
-            <w:shd w:val="clear" w:color="auto" w:fill="auto"/>
-            <w:vAlign w:val="center"/>
-          </w:tcPr>
-          <w:p>
-            <w:pPr>
-              <w:keepNext w:val="0"/>
-              <w:keepLines w:val="0"/>
-              <w:widowControl/>
-              <w:suppressLineNumbers w:val="0"/>
-              <w:spacing w:line="360" w:lineRule="auto"/>
-              <w:jc w:val="left"/>
-              <w:rPr>
-                <w:rFonts w:hint="default" w:ascii="Arial" w:hAnsi="Arial" w:cs="Arial"/>
-                <w:sz w:val="24"/>
-                <w:szCs w:val="24"/>
-              </w:rPr>
-            </w:pPr>
-            <w:r>
-              <w:rPr>
-                <w:rFonts w:hint="default" w:ascii="Arial" w:hAnsi="Arial" w:cs="Arial"/>
-                <w:sz w:val="24"/>
-                <w:szCs w:val="24"/>
-              </w:rPr>
-              <w:t>0.04496932029724121</w:t>
-            </w:r>
-          </w:p>
-        </w:tc>
-      </w:tr>
       <w:tr>
         <w:tblPrEx>
           <w:tblBorders>
@@ -1265,26 +630,6 @@
                 <w:szCs w:val="24"/>
               </w:rPr>
             </w:pPr>
-            <w:r>
-              <w:rPr>
-                <w:rFonts w:hint="default" w:ascii="Arial" w:hAnsi="Arial" w:eastAsia="SimSun" w:cs="Arial"/>
-                <w:kern w:val="0"/>
-                <w:sz w:val="24"/>
-                <w:szCs w:val="24"/>
-                <w:lang w:val="pt-BR" w:eastAsia="zh-CN" w:bidi="ar"/>
-              </w:rPr>
-              <w:t xml:space="preserve">Exclusão </w:t>
-            </w:r>
-            <w:r>
-              <w:rPr>
-                <w:rFonts w:hint="default" w:ascii="Arial" w:hAnsi="Arial" w:eastAsia="SimSun" w:cs="Arial"/>
-                <w:kern w:val="0"/>
-                <w:sz w:val="24"/>
-                <w:szCs w:val="24"/>
-                <w:lang w:val="en-US" w:eastAsia="zh-CN" w:bidi="ar"/>
-              </w:rPr>
-              <w:t>em Massa</w:t>
-            </w:r>
           </w:p>
         </w:tc>
         <w:tc>
@@ -1302,19 +647,455 @@
               <w:spacing w:line="360" w:lineRule="auto"/>
               <w:jc w:val="left"/>
               <w:rPr>
+                <w:rFonts w:hint="default" w:ascii="Arial Black" w:hAnsi="Arial Black" w:cs="Arial Black"/>
+              </w:rPr>
+            </w:pPr>
+          </w:p>
+          <w:tbl>
+            <w:tblPr>
+              <w:tblStyle w:val="38"/>
+              <w:tblW w:w="0" w:type="auto"/>
+              <w:tblInd w:w="0" w:type="dxa"/>
+              <w:tblBorders>
+                <w:top w:val="single" w:color="auto" w:sz="4" w:space="0"/>
+                <w:left w:val="single" w:color="auto" w:sz="4" w:space="0"/>
+                <w:bottom w:val="single" w:color="auto" w:sz="4" w:space="0"/>
+                <w:right w:val="single" w:color="auto" w:sz="4" w:space="0"/>
+                <w:insideH w:val="single" w:color="auto" w:sz="4" w:space="0"/>
+                <w:insideV w:val="single" w:color="auto" w:sz="4" w:space="0"/>
+              </w:tblBorders>
+              <w:tblLayout w:type="autofit"/>
+              <w:tblCellMar>
+                <w:top w:w="0" w:type="dxa"/>
+                <w:left w:w="108" w:type="dxa"/>
+                <w:bottom w:w="0" w:type="dxa"/>
+                <w:right w:w="108" w:type="dxa"/>
+              </w:tblCellMar>
+            </w:tblPr>
+            <w:tblGrid>
+              <w:gridCol w:w="4285"/>
+              <w:gridCol w:w="4279"/>
+            </w:tblGrid>
+            <w:tr>
+              <w:tblPrEx>
+                <w:tblBorders>
+                  <w:top w:val="single" w:color="auto" w:sz="4" w:space="0"/>
+                  <w:left w:val="single" w:color="auto" w:sz="4" w:space="0"/>
+                  <w:bottom w:val="single" w:color="auto" w:sz="4" w:space="0"/>
+                  <w:right w:val="single" w:color="auto" w:sz="4" w:space="0"/>
+                  <w:insideH w:val="single" w:color="auto" w:sz="4" w:space="0"/>
+                  <w:insideV w:val="single" w:color="auto" w:sz="4" w:space="0"/>
+                </w:tblBorders>
+                <w:tblCellMar>
+                  <w:top w:w="0" w:type="dxa"/>
+                  <w:left w:w="108" w:type="dxa"/>
+                  <w:bottom w:w="0" w:type="dxa"/>
+                  <w:right w:w="108" w:type="dxa"/>
+                </w:tblCellMar>
+              </w:tblPrEx>
+              <w:tc>
+                <w:tcPr>
+                  <w:tcW w:w="4320" w:type="dxa"/>
+                </w:tcPr>
+                <w:p>
+                  <w:pPr>
+                    <w:spacing w:after="0" w:line="240" w:lineRule="auto"/>
+                    <w:rPr>
+                      <w:rFonts w:hint="default" w:ascii="Arial Black" w:hAnsi="Arial Black" w:cs="Arial Black"/>
+                    </w:rPr>
+                  </w:pPr>
+                  <w:r>
+                    <w:rPr>
+                      <w:rFonts w:hint="default" w:ascii="Arial Black" w:hAnsi="Arial Black" w:cs="Arial Black"/>
+                    </w:rPr>
+                    <w:t>Operação</w:t>
+                  </w:r>
+                </w:p>
+              </w:tc>
+              <w:tc>
+                <w:tcPr>
+                  <w:tcW w:w="4320" w:type="dxa"/>
+                </w:tcPr>
+                <w:p>
+                  <w:pPr>
+                    <w:spacing w:after="0" w:line="240" w:lineRule="auto"/>
+                    <w:rPr>
+                      <w:rFonts w:hint="default" w:ascii="Arial Black" w:hAnsi="Arial Black" w:cs="Arial Black"/>
+                    </w:rPr>
+                  </w:pPr>
+                  <w:r>
+                    <w:rPr>
+                      <w:rFonts w:hint="default" w:ascii="Arial Black" w:hAnsi="Arial Black" w:cs="Arial Black"/>
+                    </w:rPr>
+                    <w:t>Tempo (s)</w:t>
+                  </w:r>
+                </w:p>
+              </w:tc>
+            </w:tr>
+            <w:tr>
+              <w:tblPrEx>
+                <w:tblBorders>
+                  <w:top w:val="single" w:color="auto" w:sz="4" w:space="0"/>
+                  <w:left w:val="single" w:color="auto" w:sz="4" w:space="0"/>
+                  <w:bottom w:val="single" w:color="auto" w:sz="4" w:space="0"/>
+                  <w:right w:val="single" w:color="auto" w:sz="4" w:space="0"/>
+                  <w:insideH w:val="single" w:color="auto" w:sz="4" w:space="0"/>
+                  <w:insideV w:val="single" w:color="auto" w:sz="4" w:space="0"/>
+                </w:tblBorders>
+                <w:tblCellMar>
+                  <w:top w:w="0" w:type="dxa"/>
+                  <w:left w:w="108" w:type="dxa"/>
+                  <w:bottom w:w="0" w:type="dxa"/>
+                  <w:right w:w="108" w:type="dxa"/>
+                </w:tblCellMar>
+              </w:tblPrEx>
+              <w:tc>
+                <w:tcPr>
+                  <w:tcW w:w="4320" w:type="dxa"/>
+                </w:tcPr>
+                <w:p>
+                  <w:pPr>
+                    <w:spacing w:after="0" w:line="240" w:lineRule="auto"/>
+                    <w:rPr>
+                      <w:rFonts w:hint="default" w:ascii="Arial Black" w:hAnsi="Arial Black" w:cs="Arial Black"/>
+                    </w:rPr>
+                  </w:pPr>
+                  <w:r>
+                    <w:rPr>
+                      <w:rFonts w:hint="default" w:ascii="Arial Black" w:hAnsi="Arial Black" w:cs="Arial Black"/>
+                    </w:rPr>
+                    <w:t>Inserção em Customers</w:t>
+                  </w:r>
+                </w:p>
+              </w:tc>
+              <w:tc>
+                <w:tcPr>
+                  <w:tcW w:w="4320" w:type="dxa"/>
+                </w:tcPr>
+                <w:p>
+                  <w:pPr>
+                    <w:spacing w:after="0" w:line="240" w:lineRule="auto"/>
+                    <w:rPr>
+                      <w:rFonts w:hint="default" w:ascii="Arial Black" w:hAnsi="Arial Black" w:cs="Arial Black"/>
+                    </w:rPr>
+                  </w:pPr>
+                  <w:r>
+                    <w:rPr>
+                      <w:rFonts w:hint="default" w:ascii="Arial Black" w:hAnsi="Arial Black" w:cs="Arial Black"/>
+                    </w:rPr>
+                    <w:t>23.0851</w:t>
+                  </w:r>
+                </w:p>
+              </w:tc>
+            </w:tr>
+            <w:tr>
+              <w:tblPrEx>
+                <w:tblBorders>
+                  <w:top w:val="single" w:color="auto" w:sz="4" w:space="0"/>
+                  <w:left w:val="single" w:color="auto" w:sz="4" w:space="0"/>
+                  <w:bottom w:val="single" w:color="auto" w:sz="4" w:space="0"/>
+                  <w:right w:val="single" w:color="auto" w:sz="4" w:space="0"/>
+                  <w:insideH w:val="single" w:color="auto" w:sz="4" w:space="0"/>
+                  <w:insideV w:val="single" w:color="auto" w:sz="4" w:space="0"/>
+                </w:tblBorders>
+                <w:tblCellMar>
+                  <w:top w:w="0" w:type="dxa"/>
+                  <w:left w:w="108" w:type="dxa"/>
+                  <w:bottom w:w="0" w:type="dxa"/>
+                  <w:right w:w="108" w:type="dxa"/>
+                </w:tblCellMar>
+              </w:tblPrEx>
+              <w:tc>
+                <w:tcPr>
+                  <w:tcW w:w="4320" w:type="dxa"/>
+                </w:tcPr>
+                <w:p>
+                  <w:pPr>
+                    <w:spacing w:after="0" w:line="240" w:lineRule="auto"/>
+                    <w:rPr>
+                      <w:rFonts w:hint="default" w:ascii="Arial Black" w:hAnsi="Arial Black" w:cs="Arial Black"/>
+                    </w:rPr>
+                  </w:pPr>
+                  <w:r>
+                    <w:rPr>
+                      <w:rFonts w:hint="default" w:ascii="Arial Black" w:hAnsi="Arial Black" w:cs="Arial Black"/>
+                    </w:rPr>
+                    <w:t>Inserção em Orders</w:t>
+                  </w:r>
+                </w:p>
+              </w:tc>
+              <w:tc>
+                <w:tcPr>
+                  <w:tcW w:w="4320" w:type="dxa"/>
+                </w:tcPr>
+                <w:p>
+                  <w:pPr>
+                    <w:spacing w:after="0" w:line="240" w:lineRule="auto"/>
+                    <w:rPr>
+                      <w:rFonts w:hint="default" w:ascii="Arial Black" w:hAnsi="Arial Black" w:cs="Arial Black"/>
+                    </w:rPr>
+                  </w:pPr>
+                  <w:r>
+                    <w:rPr>
+                      <w:rFonts w:hint="default" w:ascii="Arial Black" w:hAnsi="Arial Black" w:cs="Arial Black"/>
+                    </w:rPr>
+                    <w:t>26.3809</w:t>
+                  </w:r>
+                </w:p>
+              </w:tc>
+            </w:tr>
+            <w:tr>
+              <w:tblPrEx>
+                <w:tblBorders>
+                  <w:top w:val="single" w:color="auto" w:sz="4" w:space="0"/>
+                  <w:left w:val="single" w:color="auto" w:sz="4" w:space="0"/>
+                  <w:bottom w:val="single" w:color="auto" w:sz="4" w:space="0"/>
+                  <w:right w:val="single" w:color="auto" w:sz="4" w:space="0"/>
+                  <w:insideH w:val="single" w:color="auto" w:sz="4" w:space="0"/>
+                  <w:insideV w:val="single" w:color="auto" w:sz="4" w:space="0"/>
+                </w:tblBorders>
+                <w:tblCellMar>
+                  <w:top w:w="0" w:type="dxa"/>
+                  <w:left w:w="108" w:type="dxa"/>
+                  <w:bottom w:w="0" w:type="dxa"/>
+                  <w:right w:w="108" w:type="dxa"/>
+                </w:tblCellMar>
+              </w:tblPrEx>
+              <w:tc>
+                <w:tcPr>
+                  <w:tcW w:w="4320" w:type="dxa"/>
+                </w:tcPr>
+                <w:p>
+                  <w:pPr>
+                    <w:spacing w:after="0" w:line="240" w:lineRule="auto"/>
+                    <w:rPr>
+                      <w:rFonts w:hint="default" w:ascii="Arial Black" w:hAnsi="Arial Black" w:cs="Arial Black"/>
+                    </w:rPr>
+                  </w:pPr>
+                  <w:r>
+                    <w:rPr>
+                      <w:rFonts w:hint="default" w:ascii="Arial Black" w:hAnsi="Arial Black" w:cs="Arial Black"/>
+                    </w:rPr>
+                    <w:t>Consulta Simples</w:t>
+                  </w:r>
+                </w:p>
+              </w:tc>
+              <w:tc>
+                <w:tcPr>
+                  <w:tcW w:w="4320" w:type="dxa"/>
+                </w:tcPr>
+                <w:p>
+                  <w:pPr>
+                    <w:spacing w:after="0" w:line="240" w:lineRule="auto"/>
+                    <w:rPr>
+                      <w:rFonts w:hint="default" w:ascii="Arial Black" w:hAnsi="Arial Black" w:cs="Arial Black"/>
+                    </w:rPr>
+                  </w:pPr>
+                  <w:r>
+                    <w:rPr>
+                      <w:rFonts w:hint="default" w:ascii="Arial Black" w:hAnsi="Arial Black" w:cs="Arial Black"/>
+                    </w:rPr>
+                    <w:t>0.0578</w:t>
+                  </w:r>
+                </w:p>
+              </w:tc>
+            </w:tr>
+            <w:tr>
+              <w:tblPrEx>
+                <w:tblBorders>
+                  <w:top w:val="single" w:color="auto" w:sz="4" w:space="0"/>
+                  <w:left w:val="single" w:color="auto" w:sz="4" w:space="0"/>
+                  <w:bottom w:val="single" w:color="auto" w:sz="4" w:space="0"/>
+                  <w:right w:val="single" w:color="auto" w:sz="4" w:space="0"/>
+                  <w:insideH w:val="single" w:color="auto" w:sz="4" w:space="0"/>
+                  <w:insideV w:val="single" w:color="auto" w:sz="4" w:space="0"/>
+                </w:tblBorders>
+                <w:tblCellMar>
+                  <w:top w:w="0" w:type="dxa"/>
+                  <w:left w:w="108" w:type="dxa"/>
+                  <w:bottom w:w="0" w:type="dxa"/>
+                  <w:right w:w="108" w:type="dxa"/>
+                </w:tblCellMar>
+              </w:tblPrEx>
+              <w:tc>
+                <w:tcPr>
+                  <w:tcW w:w="4320" w:type="dxa"/>
+                </w:tcPr>
+                <w:p>
+                  <w:pPr>
+                    <w:spacing w:after="0" w:line="240" w:lineRule="auto"/>
+                    <w:rPr>
+                      <w:rFonts w:hint="default" w:ascii="Arial Black" w:hAnsi="Arial Black" w:cs="Arial Black"/>
+                    </w:rPr>
+                  </w:pPr>
+                  <w:r>
+                    <w:rPr>
+                      <w:rFonts w:hint="default" w:ascii="Arial Black" w:hAnsi="Arial Black" w:cs="Arial Black"/>
+                    </w:rPr>
+                    <w:t>Consulta Complexa</w:t>
+                  </w:r>
+                </w:p>
+              </w:tc>
+              <w:tc>
+                <w:tcPr>
+                  <w:tcW w:w="4320" w:type="dxa"/>
+                </w:tcPr>
+                <w:p>
+                  <w:pPr>
+                    <w:spacing w:after="0" w:line="240" w:lineRule="auto"/>
+                    <w:rPr>
+                      <w:rFonts w:hint="default" w:ascii="Arial Black" w:hAnsi="Arial Black" w:cs="Arial Black"/>
+                    </w:rPr>
+                  </w:pPr>
+                  <w:r>
+                    <w:rPr>
+                      <w:rFonts w:hint="default" w:ascii="Arial Black" w:hAnsi="Arial Black" w:cs="Arial Black"/>
+                    </w:rPr>
+                    <w:t>0.2989</w:t>
+                  </w:r>
+                </w:p>
+              </w:tc>
+            </w:tr>
+            <w:tr>
+              <w:tblPrEx>
+                <w:tblBorders>
+                  <w:top w:val="single" w:color="auto" w:sz="4" w:space="0"/>
+                  <w:left w:val="single" w:color="auto" w:sz="4" w:space="0"/>
+                  <w:bottom w:val="single" w:color="auto" w:sz="4" w:space="0"/>
+                  <w:right w:val="single" w:color="auto" w:sz="4" w:space="0"/>
+                  <w:insideH w:val="single" w:color="auto" w:sz="4" w:space="0"/>
+                  <w:insideV w:val="single" w:color="auto" w:sz="4" w:space="0"/>
+                </w:tblBorders>
+                <w:tblCellMar>
+                  <w:top w:w="0" w:type="dxa"/>
+                  <w:left w:w="108" w:type="dxa"/>
+                  <w:bottom w:w="0" w:type="dxa"/>
+                  <w:right w:w="108" w:type="dxa"/>
+                </w:tblCellMar>
+              </w:tblPrEx>
+              <w:tc>
+                <w:tcPr>
+                  <w:tcW w:w="4320" w:type="dxa"/>
+                </w:tcPr>
+                <w:p>
+                  <w:pPr>
+                    <w:spacing w:after="0" w:line="240" w:lineRule="auto"/>
+                    <w:rPr>
+                      <w:rFonts w:hint="default" w:ascii="Arial Black" w:hAnsi="Arial Black" w:cs="Arial Black"/>
+                    </w:rPr>
+                  </w:pPr>
+                  <w:r>
+                    <w:rPr>
+                      <w:rFonts w:hint="default" w:ascii="Arial Black" w:hAnsi="Arial Black" w:cs="Arial Black"/>
+                    </w:rPr>
+                    <w:t>Atualização em Massa</w:t>
+                  </w:r>
+                </w:p>
+              </w:tc>
+              <w:tc>
+                <w:tcPr>
+                  <w:tcW w:w="4320" w:type="dxa"/>
+                </w:tcPr>
+                <w:p>
+                  <w:pPr>
+                    <w:spacing w:after="0" w:line="240" w:lineRule="auto"/>
+                    <w:rPr>
+                      <w:rFonts w:hint="default" w:ascii="Arial Black" w:hAnsi="Arial Black" w:cs="Arial Black"/>
+                    </w:rPr>
+                  </w:pPr>
+                  <w:r>
+                    <w:rPr>
+                      <w:rFonts w:hint="default" w:ascii="Arial Black" w:hAnsi="Arial Black" w:cs="Arial Black"/>
+                    </w:rPr>
+                    <w:t>0.4352</w:t>
+                  </w:r>
+                </w:p>
+              </w:tc>
+            </w:tr>
+            <w:tr>
+              <w:tblPrEx>
+                <w:tblBorders>
+                  <w:top w:val="single" w:color="auto" w:sz="4" w:space="0"/>
+                  <w:left w:val="single" w:color="auto" w:sz="4" w:space="0"/>
+                  <w:bottom w:val="single" w:color="auto" w:sz="4" w:space="0"/>
+                  <w:right w:val="single" w:color="auto" w:sz="4" w:space="0"/>
+                  <w:insideH w:val="single" w:color="auto" w:sz="4" w:space="0"/>
+                  <w:insideV w:val="single" w:color="auto" w:sz="4" w:space="0"/>
+                </w:tblBorders>
+                <w:tblCellMar>
+                  <w:top w:w="0" w:type="dxa"/>
+                  <w:left w:w="108" w:type="dxa"/>
+                  <w:bottom w:w="0" w:type="dxa"/>
+                  <w:right w:w="108" w:type="dxa"/>
+                </w:tblCellMar>
+              </w:tblPrEx>
+              <w:tc>
+                <w:tcPr>
+                  <w:tcW w:w="4320" w:type="dxa"/>
+                </w:tcPr>
+                <w:p>
+                  <w:pPr>
+                    <w:spacing w:after="0" w:line="240" w:lineRule="auto"/>
+                    <w:rPr>
+                      <w:rFonts w:hint="default" w:ascii="Arial Black" w:hAnsi="Arial Black" w:cs="Arial Black"/>
+                    </w:rPr>
+                  </w:pPr>
+                  <w:r>
+                    <w:rPr>
+                      <w:rFonts w:hint="default" w:ascii="Arial Black" w:hAnsi="Arial Black" w:cs="Arial Black"/>
+                    </w:rPr>
+                    <w:t>Exclusão em Massa</w:t>
+                  </w:r>
+                </w:p>
+              </w:tc>
+              <w:tc>
+                <w:tcPr>
+                  <w:tcW w:w="4320" w:type="dxa"/>
+                </w:tcPr>
+                <w:p>
+                  <w:pPr>
+                    <w:spacing w:after="0" w:line="240" w:lineRule="auto"/>
+                    <w:rPr>
+                      <w:rFonts w:hint="default" w:ascii="Arial Black" w:hAnsi="Arial Black" w:cs="Arial Black"/>
+                    </w:rPr>
+                  </w:pPr>
+                  <w:r>
+                    <w:rPr>
+                      <w:rFonts w:hint="default" w:ascii="Arial Black" w:hAnsi="Arial Black" w:cs="Arial Black"/>
+                    </w:rPr>
+                    <w:t>0.1302</w:t>
+                  </w:r>
+                </w:p>
+              </w:tc>
+            </w:tr>
+          </w:tbl>
+          <w:p>
+            <w:pPr>
+              <w:rPr>
+                <w:rFonts w:hint="default" w:ascii="Arial Black" w:hAnsi="Arial Black" w:cs="Arial Black"/>
+              </w:rPr>
+            </w:pPr>
+            <w:r>
+              <w:rPr>
+                <w:rFonts w:hint="default" w:ascii="Arial Black" w:hAnsi="Arial Black" w:cs="Arial Black"/>
+              </w:rPr>
+              <w:br w:type="textWrapping"/>
+            </w:r>
+          </w:p>
+          <w:p>
+            <w:pPr>
+              <w:keepNext w:val="0"/>
+              <w:keepLines w:val="0"/>
+              <w:widowControl/>
+              <w:suppressLineNumbers w:val="0"/>
+              <w:spacing w:line="360" w:lineRule="auto"/>
+              <w:jc w:val="left"/>
+              <w:rPr>
                 <w:rFonts w:hint="default" w:ascii="Arial" w:hAnsi="Arial" w:cs="Arial"/>
                 <w:sz w:val="24"/>
                 <w:szCs w:val="24"/>
               </w:rPr>
             </w:pPr>
-            <w:r>
-              <w:rPr>
-                <w:rFonts w:hint="default" w:ascii="Arial" w:hAnsi="Arial" w:cs="Arial"/>
-                <w:sz w:val="24"/>
-                <w:szCs w:val="24"/>
-              </w:rPr>
-              <w:t>0.01875925064086914</w:t>
-            </w:r>
           </w:p>
         </w:tc>
       </w:tr>
@@ -1367,18 +1148,13 @@
       </w:pPr>
       <w:r>
         <w:rPr>
-          <w:rFonts w:hint="default" w:ascii="Arial" w:hAnsi="Arial" w:cs="Arial"/>
-          <w:b/>
-          <w:bCs/>
-          <w:sz w:val="24"/>
-          <w:szCs w:val="24"/>
-          <w:lang w:val="pt-BR"/>
+          <w:rFonts w:hint="default" w:ascii="Arial Black" w:hAnsi="Arial Black" w:cs="Arial Black"/>
         </w:rPr>
         <w:drawing>
           <wp:inline distT="0" distB="0" distL="114300" distR="114300">
-            <wp:extent cx="5266690" cy="3160395"/>
-            <wp:effectExtent l="0" t="0" r="6350" b="9525"/>
-            <wp:docPr id="1" name="Imagem 1" descr="grafico_benchmark"/>
+            <wp:extent cx="5486400" cy="3291840"/>
+            <wp:effectExtent l="0" t="0" r="0" b="0"/>
+            <wp:docPr id="1" name="Picture 1"/>
             <wp:cNvGraphicFramePr>
               <a:graphicFrameLocks xmlns:a="http://schemas.openxmlformats.org/drawingml/2006/main" noChangeAspect="1"/>
             </wp:cNvGraphicFramePr>
@@ -1386,7 +1162,7 @@
               <a:graphicData uri="http://schemas.openxmlformats.org/drawingml/2006/picture">
                 <pic:pic xmlns:pic="http://schemas.openxmlformats.org/drawingml/2006/picture">
                   <pic:nvPicPr>
-                    <pic:cNvPr id="1" name="Imagem 1" descr="grafico_benchmark"/>
+                    <pic:cNvPr id="1" name="Picture 1"/>
                     <pic:cNvPicPr>
                       <a:picLocks noChangeAspect="1"/>
                     </pic:cNvPicPr>
@@ -1400,7 +1176,7 @@
                   <pic:spPr>
                     <a:xfrm>
                       <a:off x="0" y="0"/>
-                      <a:ext cx="5266690" cy="3160395"/>
+                      <a:ext cx="5486400" cy="3291840"/>
                     </a:xfrm>
                     <a:prstGeom prst="rect">
                       <a:avLst/>
@@ -1412,6 +1188,30 @@
           </wp:inline>
         </w:drawing>
       </w:r>
+    </w:p>
+    <w:p>
+      <w:pPr>
+        <w:pStyle w:val="5"/>
+        <w:keepNext w:val="0"/>
+        <w:keepLines w:val="0"/>
+        <w:widowControl/>
+        <w:suppressLineNumbers w:val="0"/>
+        <w:spacing w:line="360" w:lineRule="auto"/>
+        <w:rPr>
+          <w:rStyle w:val="13"/>
+          <w:rFonts w:hint="default" w:ascii="Arial" w:hAnsi="Arial" w:cs="Arial"/>
+          <w:b/>
+          <w:bCs/>
+          <w:color w:val="000000" w:themeColor="text1"/>
+          <w:sz w:val="24"/>
+          <w:szCs w:val="24"/>
+          <w14:textFill>
+            <w14:solidFill>
+              <w14:schemeClr w14:val="tx1"/>
+            </w14:solidFill>
+          </w14:textFill>
+        </w:rPr>
+      </w:pPr>
     </w:p>
     <w:p>
       <w:pPr>
@@ -1444,6 +1244,8 @@
         </w:rPr>
         <w:t>Conclusões</w:t>
       </w:r>
+      <w:bookmarkStart w:id="0" w:name="_GoBack"/>
+      <w:bookmarkEnd w:id="0"/>
     </w:p>
     <w:p>
       <w:pPr>
@@ -1465,16 +1267,7 @@
           <w:sz w:val="24"/>
           <w:szCs w:val="24"/>
         </w:rPr>
-        <w:t xml:space="preserve">O MySQL demonstrou bom desempenho nas operações básicas, principalmente em consultas simples e inserções, mesmo com um volume considerável de registros. As operações de atualização e deleção foram executadas de forma eficiente quando bem filtradas por cláusulas </w:t>
-      </w:r>
-      <w:r>
-        <w:rPr>
-          <w:rStyle w:val="14"/>
-          <w:rFonts w:hint="default" w:ascii="Arial" w:hAnsi="Arial" w:cs="Arial"/>
-          <w:sz w:val="24"/>
-          <w:szCs w:val="24"/>
-        </w:rPr>
-        <w:t>WHERE</w:t>
+        <w:t>Com base nos testes realizados, o MySQL demonstrou bom desempenho mesmo com inserções em massa e consultas complexas. Destaca-se:</w:t>
       </w:r>
       <w:r>
         <w:rPr>
@@ -1482,58 +1275,79 @@
           <w:sz w:val="24"/>
           <w:szCs w:val="24"/>
         </w:rPr>
-        <w:t>.</w:t>
+        <w:br w:type="textWrapping"/>
       </w:r>
-    </w:p>
-    <w:p>
-      <w:pPr>
-        <w:pStyle w:val="20"/>
-        <w:keepNext w:val="0"/>
-        <w:keepLines w:val="0"/>
-        <w:widowControl/>
-        <w:suppressLineNumbers w:val="0"/>
-        <w:spacing w:line="360" w:lineRule="auto"/>
-        <w:rPr>
-          <w:rFonts w:hint="default" w:ascii="Arial" w:hAnsi="Arial" w:cs="Arial"/>
-          <w:sz w:val="24"/>
-          <w:szCs w:val="24"/>
-        </w:rPr>
-      </w:pPr>
       <w:r>
         <w:rPr>
           <w:rFonts w:hint="default" w:ascii="Arial" w:hAnsi="Arial" w:cs="Arial"/>
           <w:sz w:val="24"/>
           <w:szCs w:val="24"/>
         </w:rPr>
-        <w:t>As consultas complexas, que envolvem múltiplas tabelas e junções, exigem maior poder computacional, mas ainda se mantêm com tempos aceitáveis. O uso de índices poderia otimizar ainda mais essas operações em contextos maiores.</w:t>
+        <w:br w:type="textWrapping"/>
       </w:r>
-    </w:p>
-    <w:p>
-      <w:pPr>
-        <w:pStyle w:val="20"/>
-        <w:keepNext w:val="0"/>
-        <w:keepLines w:val="0"/>
-        <w:widowControl/>
-        <w:suppressLineNumbers w:val="0"/>
-        <w:spacing w:line="360" w:lineRule="auto"/>
-      </w:pPr>
       <w:r>
         <w:rPr>
           <w:rFonts w:hint="default" w:ascii="Arial" w:hAnsi="Arial" w:cs="Arial"/>
           <w:sz w:val="24"/>
           <w:szCs w:val="24"/>
         </w:rPr>
-        <w:t>Conclui-se que o MySQL é adequado para aplicações com requisitos de consistência, normalização de dados e desempenho equilibrado. A experiência também evidenciou a importância da modelagem correta e do controle transacional p</w:t>
+        <w:t>- Bom desempenho nas consultas simples e exclusões.</w:t>
       </w:r>
-      <w:bookmarkStart w:id="0" w:name="_GoBack"/>
-      <w:bookmarkEnd w:id="0"/>
       <w:r>
         <w:rPr>
           <w:rFonts w:hint="default" w:ascii="Arial" w:hAnsi="Arial" w:cs="Arial"/>
           <w:sz w:val="24"/>
           <w:szCs w:val="24"/>
         </w:rPr>
-        <w:t>ara garantir eficiência e integridade.</w:t>
+        <w:br w:type="textWrapping"/>
+      </w:r>
+      <w:r>
+        <w:rPr>
+          <w:rFonts w:hint="default" w:ascii="Arial" w:hAnsi="Arial" w:cs="Arial"/>
+          <w:sz w:val="24"/>
+          <w:szCs w:val="24"/>
+        </w:rPr>
+        <w:t>- Tempos razoáveis para operações de inserção e atualização, mesmo com volume elevado de dados.</w:t>
+      </w:r>
+      <w:r>
+        <w:rPr>
+          <w:rFonts w:hint="default" w:ascii="Arial" w:hAnsi="Arial" w:cs="Arial"/>
+          <w:sz w:val="24"/>
+          <w:szCs w:val="24"/>
+        </w:rPr>
+        <w:br w:type="textWrapping"/>
+      </w:r>
+      <w:r>
+        <w:rPr>
+          <w:rFonts w:hint="default" w:ascii="Arial" w:hAnsi="Arial" w:cs="Arial"/>
+          <w:sz w:val="24"/>
+          <w:szCs w:val="24"/>
+        </w:rPr>
+        <w:t>- Consultas complexas, que envolvem junções e múltiplas tabelas, ainda apresentaram desempenho satisfatório.</w:t>
+      </w:r>
+      <w:r>
+        <w:rPr>
+          <w:rFonts w:hint="default" w:ascii="Arial" w:hAnsi="Arial" w:cs="Arial"/>
+          <w:sz w:val="24"/>
+          <w:szCs w:val="24"/>
+        </w:rPr>
+        <w:br w:type="textWrapping"/>
+      </w:r>
+      <w:r>
+        <w:rPr>
+          <w:rFonts w:hint="default" w:ascii="Arial" w:hAnsi="Arial" w:cs="Arial"/>
+          <w:sz w:val="24"/>
+          <w:szCs w:val="24"/>
+        </w:rPr>
+        <w:br w:type="textWrapping"/>
+      </w:r>
+      <w:r>
+        <w:rPr>
+          <w:rFonts w:hint="default" w:ascii="Arial" w:hAnsi="Arial" w:cs="Arial"/>
+          <w:sz w:val="24"/>
+          <w:szCs w:val="24"/>
+        </w:rPr>
+        <w:t>Conclui-se que o MySQL é adequado para aplicações que exigem consistência, controle de integridade e bom desempenho em operações diversas, sendo uma escolha sólida para ambientes de produção.</w:t>
       </w:r>
     </w:p>
     <w:sectPr>
@@ -1715,27 +1529,6 @@
       </w:rPr>
     </w:lvl>
   </w:abstractNum>
-  <w:abstractNum w:abstractNumId="6">
-    <w:nsid w:val="07B1FFCB"/>
-    <w:multiLevelType w:val="singleLevel"/>
-    <w:tmpl w:val="07B1FFCB"/>
-    <w:lvl w:ilvl="0" w:tentative="0">
-      <w:start w:val="1"/>
-      <w:numFmt w:val="bullet"/>
-      <w:lvlText w:val=""/>
-      <w:lvlJc w:val="left"/>
-      <w:pPr>
-        <w:tabs>
-          <w:tab w:val="left" w:pos="420"/>
-        </w:tabs>
-        <w:ind w:left="420" w:leftChars="0" w:hanging="420" w:firstLineChars="0"/>
-      </w:pPr>
-      <w:rPr>
-        <w:rFonts w:hint="default" w:ascii="Wingdings" w:hAnsi="Wingdings"/>
-        <w:sz w:val="16"/>
-      </w:rPr>
-    </w:lvl>
-  </w:abstractNum>
   <w:num w:numId="1">
     <w:abstractNumId w:val="2"/>
   </w:num>
@@ -1753,9 +1546,6 @@
   </w:num>
   <w:num w:numId="6">
     <w:abstractNumId w:val="4"/>
-  </w:num>
-  <w:num w:numId="7">
-    <w:abstractNumId w:val="6"/>
   </w:num>
 </w:numbering>
 </file>
@@ -1802,8 +1592,8 @@
     <w:lsdException w:uiPriority="99" w:name="Normal Indent"/>
     <w:lsdException w:uiPriority="99" w:name="footnote text"/>
     <w:lsdException w:uiPriority="99" w:name="annotation text"/>
-    <w:lsdException w:uiPriority="99" w:semiHidden="0" w:name="header"/>
-    <w:lsdException w:uiPriority="99" w:semiHidden="0" w:name="footer"/>
+    <w:lsdException w:qFormat="1" w:uiPriority="99" w:semiHidden="0" w:name="header"/>
+    <w:lsdException w:qFormat="1" w:uiPriority="99" w:semiHidden="0" w:name="footer"/>
     <w:lsdException w:uiPriority="99" w:name="index heading"/>
     <w:lsdException w:qFormat="1" w:uiPriority="35" w:name="caption"/>
     <w:lsdException w:uiPriority="99" w:name="table of figures"/>
@@ -1816,7 +1606,7 @@
     <w:lsdException w:uiPriority="99" w:name="endnote reference"/>
     <w:lsdException w:uiPriority="99" w:name="endnote text"/>
     <w:lsdException w:uiPriority="99" w:name="table of authorities"/>
-    <w:lsdException w:uiPriority="99" w:semiHidden="0" w:name="macro"/>
+    <w:lsdException w:qFormat="1" w:uiPriority="99" w:semiHidden="0" w:name="macro"/>
     <w:lsdException w:uiPriority="99" w:name="toa heading"/>
     <w:lsdException w:qFormat="1" w:uiPriority="99" w:semiHidden="0" w:name="List"/>
     <w:lsdException w:qFormat="1" w:uiPriority="99" w:semiHidden="0" w:name="List Bullet"/>
@@ -1919,28 +1709,28 @@
     <w:lsdException w:uiPriority="99" w:name="Table Web 2"/>
     <w:lsdException w:uiPriority="99" w:name="Table Web 3"/>
     <w:lsdException w:uiPriority="99" w:name="Balloon Text"/>
-    <w:lsdException w:unhideWhenUsed="0" w:uiPriority="59" w:semiHidden="0" w:name="Table Grid"/>
+    <w:lsdException w:qFormat="1" w:unhideWhenUsed="0" w:uiPriority="59" w:semiHidden="0" w:name="Table Grid"/>
     <w:lsdException w:uiPriority="99" w:name="Table Theme"/>
     <w:lsdException w:qFormat="1" w:unhideWhenUsed="0" w:uiPriority="1" w:semiHidden="0" w:name="No Spacing"/>
-    <w:lsdException w:unhideWhenUsed="0" w:uiPriority="60" w:semiHidden="0" w:name="Light Shading"/>
-    <w:lsdException w:unhideWhenUsed="0" w:uiPriority="61" w:semiHidden="0" w:name="Light List"/>
+    <w:lsdException w:qFormat="1" w:unhideWhenUsed="0" w:uiPriority="60" w:semiHidden="0" w:name="Light Shading"/>
+    <w:lsdException w:qFormat="1" w:unhideWhenUsed="0" w:uiPriority="61" w:semiHidden="0" w:name="Light List"/>
     <w:lsdException w:qFormat="1" w:unhideWhenUsed="0" w:uiPriority="62" w:semiHidden="0" w:name="Light Grid"/>
-    <w:lsdException w:unhideWhenUsed="0" w:uiPriority="63" w:semiHidden="0" w:name="Medium Shading 1"/>
-    <w:lsdException w:unhideWhenUsed="0" w:uiPriority="64" w:semiHidden="0" w:name="Medium Shading 2"/>
+    <w:lsdException w:qFormat="1" w:unhideWhenUsed="0" w:uiPriority="63" w:semiHidden="0" w:name="Medium Shading 1"/>
+    <w:lsdException w:qFormat="1" w:unhideWhenUsed="0" w:uiPriority="64" w:semiHidden="0" w:name="Medium Shading 2"/>
     <w:lsdException w:qFormat="1" w:unhideWhenUsed="0" w:uiPriority="65" w:semiHidden="0" w:name="Medium List 1"/>
     <w:lsdException w:qFormat="1" w:unhideWhenUsed="0" w:uiPriority="66" w:semiHidden="0" w:name="Medium List 2"/>
-    <w:lsdException w:unhideWhenUsed="0" w:uiPriority="67" w:semiHidden="0" w:name="Medium Grid 1"/>
-    <w:lsdException w:unhideWhenUsed="0" w:uiPriority="68" w:semiHidden="0" w:name="Medium Grid 2"/>
+    <w:lsdException w:qFormat="1" w:unhideWhenUsed="0" w:uiPriority="67" w:semiHidden="0" w:name="Medium Grid 1"/>
+    <w:lsdException w:qFormat="1" w:unhideWhenUsed="0" w:uiPriority="68" w:semiHidden="0" w:name="Medium Grid 2"/>
     <w:lsdException w:qFormat="1" w:unhideWhenUsed="0" w:uiPriority="69" w:semiHidden="0" w:name="Medium Grid 3"/>
     <w:lsdException w:qFormat="1" w:unhideWhenUsed="0" w:uiPriority="70" w:semiHidden="0" w:name="Dark List"/>
     <w:lsdException w:qFormat="1" w:unhideWhenUsed="0" w:uiPriority="71" w:semiHidden="0" w:name="Colorful Shading"/>
     <w:lsdException w:qFormat="1" w:unhideWhenUsed="0" w:uiPriority="72" w:semiHidden="0" w:name="Colorful List"/>
     <w:lsdException w:qFormat="1" w:unhideWhenUsed="0" w:uiPriority="73" w:semiHidden="0" w:name="Colorful Grid"/>
-    <w:lsdException w:unhideWhenUsed="0" w:uiPriority="60" w:semiHidden="0" w:name="Light Shading Accent 1"/>
-    <w:lsdException w:unhideWhenUsed="0" w:uiPriority="61" w:semiHidden="0" w:name="Light List Accent 1"/>
-    <w:lsdException w:unhideWhenUsed="0" w:uiPriority="62" w:semiHidden="0" w:name="Light Grid Accent 1"/>
-    <w:lsdException w:unhideWhenUsed="0" w:uiPriority="63" w:semiHidden="0" w:name="Medium Shading 1 Accent 1"/>
-    <w:lsdException w:unhideWhenUsed="0" w:uiPriority="64" w:semiHidden="0" w:name="Medium Shading 2 Accent 1"/>
+    <w:lsdException w:qFormat="1" w:unhideWhenUsed="0" w:uiPriority="60" w:semiHidden="0" w:name="Light Shading Accent 1"/>
+    <w:lsdException w:qFormat="1" w:unhideWhenUsed="0" w:uiPriority="61" w:semiHidden="0" w:name="Light List Accent 1"/>
+    <w:lsdException w:qFormat="1" w:unhideWhenUsed="0" w:uiPriority="62" w:semiHidden="0" w:name="Light Grid Accent 1"/>
+    <w:lsdException w:qFormat="1" w:unhideWhenUsed="0" w:uiPriority="63" w:semiHidden="0" w:name="Medium Shading 1 Accent 1"/>
+    <w:lsdException w:qFormat="1" w:unhideWhenUsed="0" w:uiPriority="64" w:semiHidden="0" w:name="Medium Shading 2 Accent 1"/>
     <w:lsdException w:qFormat="1" w:unhideWhenUsed="0" w:uiPriority="65" w:semiHidden="0" w:name="Medium List 1 Accent 1"/>
     <w:lsdException w:qFormat="1" w:unhideWhenUsed="0" w:uiPriority="34" w:semiHidden="0" w:name="List Paragraph"/>
     <w:lsdException w:qFormat="1" w:unhideWhenUsed="0" w:uiPriority="29" w:semiHidden="0" w:name="Quote"/>
@@ -1953,12 +1743,12 @@
     <w:lsdException w:qFormat="1" w:unhideWhenUsed="0" w:uiPriority="71" w:semiHidden="0" w:name="Colorful Shading Accent 1"/>
     <w:lsdException w:qFormat="1" w:unhideWhenUsed="0" w:uiPriority="72" w:semiHidden="0" w:name="Colorful List Accent 1"/>
     <w:lsdException w:qFormat="1" w:unhideWhenUsed="0" w:uiPriority="73" w:semiHidden="0" w:name="Colorful Grid Accent 1"/>
-    <w:lsdException w:unhideWhenUsed="0" w:uiPriority="60" w:semiHidden="0" w:name="Light Shading Accent 2"/>
+    <w:lsdException w:qFormat="1" w:unhideWhenUsed="0" w:uiPriority="60" w:semiHidden="0" w:name="Light Shading Accent 2"/>
     <w:lsdException w:qFormat="1" w:unhideWhenUsed="0" w:uiPriority="61" w:semiHidden="0" w:name="Light List Accent 2"/>
-    <w:lsdException w:unhideWhenUsed="0" w:uiPriority="62" w:semiHidden="0" w:name="Light Grid Accent 2"/>
-    <w:lsdException w:unhideWhenUsed="0" w:uiPriority="63" w:semiHidden="0" w:name="Medium Shading 1 Accent 2"/>
-    <w:lsdException w:unhideWhenUsed="0" w:uiPriority="64" w:semiHidden="0" w:name="Medium Shading 2 Accent 2"/>
-    <w:lsdException w:unhideWhenUsed="0" w:uiPriority="65" w:semiHidden="0" w:name="Medium List 1 Accent 2"/>
+    <w:lsdException w:qFormat="1" w:unhideWhenUsed="0" w:uiPriority="62" w:semiHidden="0" w:name="Light Grid Accent 2"/>
+    <w:lsdException w:qFormat="1" w:unhideWhenUsed="0" w:uiPriority="63" w:semiHidden="0" w:name="Medium Shading 1 Accent 2"/>
+    <w:lsdException w:qFormat="1" w:unhideWhenUsed="0" w:uiPriority="64" w:semiHidden="0" w:name="Medium Shading 2 Accent 2"/>
+    <w:lsdException w:qFormat="1" w:unhideWhenUsed="0" w:uiPriority="65" w:semiHidden="0" w:name="Medium List 1 Accent 2"/>
     <w:lsdException w:qFormat="1" w:unhideWhenUsed="0" w:uiPriority="66" w:semiHidden="0" w:name="Medium List 2 Accent 2"/>
     <w:lsdException w:qFormat="1" w:unhideWhenUsed="0" w:uiPriority="67" w:semiHidden="0" w:name="Medium Grid 1 Accent 2"/>
     <w:lsdException w:qFormat="1" w:unhideWhenUsed="0" w:uiPriority="68" w:semiHidden="0" w:name="Medium Grid 2 Accent 2"/>
@@ -1967,40 +1757,40 @@
     <w:lsdException w:qFormat="1" w:unhideWhenUsed="0" w:uiPriority="71" w:semiHidden="0" w:name="Colorful Shading Accent 2"/>
     <w:lsdException w:qFormat="1" w:unhideWhenUsed="0" w:uiPriority="72" w:semiHidden="0" w:name="Colorful List Accent 2"/>
     <w:lsdException w:qFormat="1" w:unhideWhenUsed="0" w:uiPriority="73" w:semiHidden="0" w:name="Colorful Grid Accent 2"/>
-    <w:lsdException w:unhideWhenUsed="0" w:uiPriority="60" w:semiHidden="0" w:name="Light Shading Accent 3"/>
-    <w:lsdException w:unhideWhenUsed="0" w:uiPriority="61" w:semiHidden="0" w:name="Light List Accent 3"/>
-    <w:lsdException w:unhideWhenUsed="0" w:uiPriority="62" w:semiHidden="0" w:name="Light Grid Accent 3"/>
+    <w:lsdException w:qFormat="1" w:unhideWhenUsed="0" w:uiPriority="60" w:semiHidden="0" w:name="Light Shading Accent 3"/>
+    <w:lsdException w:qFormat="1" w:unhideWhenUsed="0" w:uiPriority="61" w:semiHidden="0" w:name="Light List Accent 3"/>
+    <w:lsdException w:qFormat="1" w:unhideWhenUsed="0" w:uiPriority="62" w:semiHidden="0" w:name="Light Grid Accent 3"/>
     <w:lsdException w:qFormat="1" w:unhideWhenUsed="0" w:uiPriority="63" w:semiHidden="0" w:name="Medium Shading 1 Accent 3"/>
     <w:lsdException w:qFormat="1" w:unhideWhenUsed="0" w:uiPriority="64" w:semiHidden="0" w:name="Medium Shading 2 Accent 3"/>
-    <w:lsdException w:unhideWhenUsed="0" w:uiPriority="65" w:semiHidden="0" w:name="Medium List 1 Accent 3"/>
-    <w:lsdException w:unhideWhenUsed="0" w:uiPriority="66" w:semiHidden="0" w:name="Medium List 2 Accent 3"/>
+    <w:lsdException w:qFormat="1" w:unhideWhenUsed="0" w:uiPriority="65" w:semiHidden="0" w:name="Medium List 1 Accent 3"/>
+    <w:lsdException w:qFormat="1" w:unhideWhenUsed="0" w:uiPriority="66" w:semiHidden="0" w:name="Medium List 2 Accent 3"/>
     <w:lsdException w:qFormat="1" w:unhideWhenUsed="0" w:uiPriority="67" w:semiHidden="0" w:name="Medium Grid 1 Accent 3"/>
-    <w:lsdException w:unhideWhenUsed="0" w:uiPriority="68" w:semiHidden="0" w:name="Medium Grid 2 Accent 3"/>
+    <w:lsdException w:qFormat="1" w:unhideWhenUsed="0" w:uiPriority="68" w:semiHidden="0" w:name="Medium Grid 2 Accent 3"/>
     <w:lsdException w:qFormat="1" w:unhideWhenUsed="0" w:uiPriority="69" w:semiHidden="0" w:name="Medium Grid 3 Accent 3"/>
     <w:lsdException w:qFormat="1" w:unhideWhenUsed="0" w:uiPriority="70" w:semiHidden="0" w:name="Dark List Accent 3"/>
     <w:lsdException w:qFormat="1" w:unhideWhenUsed="0" w:uiPriority="71" w:semiHidden="0" w:name="Colorful Shading Accent 3"/>
     <w:lsdException w:qFormat="1" w:unhideWhenUsed="0" w:uiPriority="72" w:semiHidden="0" w:name="Colorful List Accent 3"/>
     <w:lsdException w:qFormat="1" w:unhideWhenUsed="0" w:uiPriority="73" w:semiHidden="0" w:name="Colorful Grid Accent 3"/>
     <w:lsdException w:unhideWhenUsed="0" w:uiPriority="60" w:semiHidden="0" w:name="Light Shading Accent 4"/>
-    <w:lsdException w:unhideWhenUsed="0" w:uiPriority="61" w:semiHidden="0" w:name="Light List Accent 4"/>
-    <w:lsdException w:unhideWhenUsed="0" w:uiPriority="62" w:semiHidden="0" w:name="Light Grid Accent 4"/>
+    <w:lsdException w:qFormat="1" w:unhideWhenUsed="0" w:uiPriority="61" w:semiHidden="0" w:name="Light List Accent 4"/>
+    <w:lsdException w:qFormat="1" w:unhideWhenUsed="0" w:uiPriority="62" w:semiHidden="0" w:name="Light Grid Accent 4"/>
     <w:lsdException w:qFormat="1" w:unhideWhenUsed="0" w:uiPriority="63" w:semiHidden="0" w:name="Medium Shading 1 Accent 4"/>
-    <w:lsdException w:unhideWhenUsed="0" w:uiPriority="64" w:semiHidden="0" w:name="Medium Shading 2 Accent 4"/>
+    <w:lsdException w:qFormat="1" w:unhideWhenUsed="0" w:uiPriority="64" w:semiHidden="0" w:name="Medium Shading 2 Accent 4"/>
     <w:lsdException w:qFormat="1" w:unhideWhenUsed="0" w:uiPriority="65" w:semiHidden="0" w:name="Medium List 1 Accent 4"/>
-    <w:lsdException w:unhideWhenUsed="0" w:uiPriority="66" w:semiHidden="0" w:name="Medium List 2 Accent 4"/>
-    <w:lsdException w:unhideWhenUsed="0" w:uiPriority="67" w:semiHidden="0" w:name="Medium Grid 1 Accent 4"/>
+    <w:lsdException w:qFormat="1" w:unhideWhenUsed="0" w:uiPriority="66" w:semiHidden="0" w:name="Medium List 2 Accent 4"/>
+    <w:lsdException w:qFormat="1" w:unhideWhenUsed="0" w:uiPriority="67" w:semiHidden="0" w:name="Medium Grid 1 Accent 4"/>
     <w:lsdException w:qFormat="1" w:unhideWhenUsed="0" w:uiPriority="68" w:semiHidden="0" w:name="Medium Grid 2 Accent 4"/>
     <w:lsdException w:qFormat="1" w:unhideWhenUsed="0" w:uiPriority="69" w:semiHidden="0" w:name="Medium Grid 3 Accent 4"/>
     <w:lsdException w:qFormat="1" w:unhideWhenUsed="0" w:uiPriority="70" w:semiHidden="0" w:name="Dark List Accent 4"/>
     <w:lsdException w:qFormat="1" w:unhideWhenUsed="0" w:uiPriority="71" w:semiHidden="0" w:name="Colorful Shading Accent 4"/>
     <w:lsdException w:qFormat="1" w:unhideWhenUsed="0" w:uiPriority="72" w:semiHidden="0" w:name="Colorful List Accent 4"/>
     <w:lsdException w:qFormat="1" w:unhideWhenUsed="0" w:uiPriority="73" w:semiHidden="0" w:name="Colorful Grid Accent 4"/>
-    <w:lsdException w:unhideWhenUsed="0" w:uiPriority="60" w:semiHidden="0" w:name="Light Shading Accent 5"/>
-    <w:lsdException w:unhideWhenUsed="0" w:uiPriority="61" w:semiHidden="0" w:name="Light List Accent 5"/>
-    <w:lsdException w:unhideWhenUsed="0" w:uiPriority="62" w:semiHidden="0" w:name="Light Grid Accent 5"/>
-    <w:lsdException w:unhideWhenUsed="0" w:uiPriority="63" w:semiHidden="0" w:name="Medium Shading 1 Accent 5"/>
-    <w:lsdException w:unhideWhenUsed="0" w:uiPriority="64" w:semiHidden="0" w:name="Medium Shading 2 Accent 5"/>
-    <w:lsdException w:unhideWhenUsed="0" w:uiPriority="65" w:semiHidden="0" w:name="Medium List 1 Accent 5"/>
+    <w:lsdException w:qFormat="1" w:unhideWhenUsed="0" w:uiPriority="60" w:semiHidden="0" w:name="Light Shading Accent 5"/>
+    <w:lsdException w:qFormat="1" w:unhideWhenUsed="0" w:uiPriority="61" w:semiHidden="0" w:name="Light List Accent 5"/>
+    <w:lsdException w:qFormat="1" w:unhideWhenUsed="0" w:uiPriority="62" w:semiHidden="0" w:name="Light Grid Accent 5"/>
+    <w:lsdException w:qFormat="1" w:unhideWhenUsed="0" w:uiPriority="63" w:semiHidden="0" w:name="Medium Shading 1 Accent 5"/>
+    <w:lsdException w:qFormat="1" w:unhideWhenUsed="0" w:uiPriority="64" w:semiHidden="0" w:name="Medium Shading 2 Accent 5"/>
+    <w:lsdException w:qFormat="1" w:unhideWhenUsed="0" w:uiPriority="65" w:semiHidden="0" w:name="Medium List 1 Accent 5"/>
     <w:lsdException w:qFormat="1" w:unhideWhenUsed="0" w:uiPriority="66" w:semiHidden="0" w:name="Medium List 2 Accent 5"/>
     <w:lsdException w:qFormat="1" w:unhideWhenUsed="0" w:uiPriority="67" w:semiHidden="0" w:name="Medium Grid 1 Accent 5"/>
     <w:lsdException w:qFormat="1" w:unhideWhenUsed="0" w:uiPriority="68" w:semiHidden="0" w:name="Medium Grid 2 Accent 5"/>
@@ -2009,14 +1799,14 @@
     <w:lsdException w:qFormat="1" w:unhideWhenUsed="0" w:uiPriority="71" w:semiHidden="0" w:name="Colorful Shading Accent 5"/>
     <w:lsdException w:qFormat="1" w:unhideWhenUsed="0" w:uiPriority="72" w:semiHidden="0" w:name="Colorful List Accent 5"/>
     <w:lsdException w:qFormat="1" w:unhideWhenUsed="0" w:uiPriority="73" w:semiHidden="0" w:name="Colorful Grid Accent 5"/>
-    <w:lsdException w:unhideWhenUsed="0" w:uiPriority="60" w:semiHidden="0" w:name="Light Shading Accent 6"/>
-    <w:lsdException w:unhideWhenUsed="0" w:uiPriority="61" w:semiHidden="0" w:name="Light List Accent 6"/>
-    <w:lsdException w:unhideWhenUsed="0" w:uiPriority="62" w:semiHidden="0" w:name="Light Grid Accent 6"/>
-    <w:lsdException w:unhideWhenUsed="0" w:uiPriority="63" w:semiHidden="0" w:name="Medium Shading 1 Accent 6"/>
-    <w:lsdException w:unhideWhenUsed="0" w:uiPriority="64" w:semiHidden="0" w:name="Medium Shading 2 Accent 6"/>
-    <w:lsdException w:unhideWhenUsed="0" w:uiPriority="65" w:semiHidden="0" w:name="Medium List 1 Accent 6"/>
-    <w:lsdException w:unhideWhenUsed="0" w:uiPriority="66" w:semiHidden="0" w:name="Medium List 2 Accent 6"/>
-    <w:lsdException w:unhideWhenUsed="0" w:uiPriority="67" w:semiHidden="0" w:name="Medium Grid 1 Accent 6"/>
+    <w:lsdException w:qFormat="1" w:unhideWhenUsed="0" w:uiPriority="60" w:semiHidden="0" w:name="Light Shading Accent 6"/>
+    <w:lsdException w:qFormat="1" w:unhideWhenUsed="0" w:uiPriority="61" w:semiHidden="0" w:name="Light List Accent 6"/>
+    <w:lsdException w:qFormat="1" w:unhideWhenUsed="0" w:uiPriority="62" w:semiHidden="0" w:name="Light Grid Accent 6"/>
+    <w:lsdException w:qFormat="1" w:unhideWhenUsed="0" w:uiPriority="63" w:semiHidden="0" w:name="Medium Shading 1 Accent 6"/>
+    <w:lsdException w:qFormat="1" w:unhideWhenUsed="0" w:uiPriority="64" w:semiHidden="0" w:name="Medium Shading 2 Accent 6"/>
+    <w:lsdException w:qFormat="1" w:unhideWhenUsed="0" w:uiPriority="65" w:semiHidden="0" w:name="Medium List 1 Accent 6"/>
+    <w:lsdException w:qFormat="1" w:unhideWhenUsed="0" w:uiPriority="66" w:semiHidden="0" w:name="Medium List 2 Accent 6"/>
+    <w:lsdException w:qFormat="1" w:unhideWhenUsed="0" w:uiPriority="67" w:semiHidden="0" w:name="Medium Grid 1 Accent 6"/>
     <w:lsdException w:qFormat="1" w:unhideWhenUsed="0" w:uiPriority="68" w:semiHidden="0" w:name="Medium Grid 2 Accent 6"/>
     <w:lsdException w:qFormat="1" w:unhideWhenUsed="0" w:uiPriority="69" w:semiHidden="0" w:name="Medium Grid 3 Accent 6"/>
     <w:lsdException w:qFormat="1" w:unhideWhenUsed="0" w:uiPriority="70" w:semiHidden="0" w:name="Dark List Accent 6"/>
@@ -2419,6 +2209,7 @@
     <w:name w:val="macro"/>
     <w:link w:val="51"/>
     <w:unhideWhenUsed/>
+    <w:qFormat/>
     <w:uiPriority w:val="99"/>
     <w:pPr>
       <w:tabs>
@@ -2496,6 +2287,7 @@
     <w:basedOn w:val="1"/>
     <w:link w:val="39"/>
     <w:unhideWhenUsed/>
+    <w:qFormat/>
     <w:uiPriority w:val="99"/>
     <w:pPr>
       <w:tabs>
@@ -2522,6 +2314,7 @@
     <w:basedOn w:val="1"/>
     <w:link w:val="40"/>
     <w:unhideWhenUsed/>
+    <w:qFormat/>
     <w:uiPriority w:val="99"/>
     <w:pPr>
       <w:tabs>
@@ -2656,6 +2449,7 @@
   <w:style w:type="table" w:styleId="38">
     <w:name w:val="Table Grid"/>
     <w:basedOn w:val="12"/>
+    <w:qFormat/>
     <w:uiPriority w:val="59"/>
     <w:pPr>
       <w:spacing w:after="0" w:line="240" w:lineRule="auto"/>
@@ -2681,12 +2475,14 @@
     <w:name w:val="Header Char"/>
     <w:basedOn w:val="11"/>
     <w:link w:val="27"/>
+    <w:qFormat/>
     <w:uiPriority w:val="99"/>
   </w:style>
   <w:style w:type="character" w:customStyle="1" w:styleId="40">
     <w:name w:val="Footer Char"/>
     <w:basedOn w:val="11"/>
     <w:link w:val="29"/>
+    <w:qFormat/>
     <w:uiPriority w:val="99"/>
   </w:style>
   <w:style w:type="paragraph" w:styleId="41">
@@ -2900,6 +2696,7 @@
     <w:basedOn w:val="11"/>
     <w:link w:val="6"/>
     <w:semiHidden/>
+    <w:qFormat/>
     <w:uiPriority w:val="9"/>
     <w:rPr>
       <w:rFonts w:asciiTheme="majorHAnsi" w:hAnsiTheme="majorHAnsi" w:eastAsiaTheme="majorEastAsia" w:cstheme="majorBidi"/>
@@ -2947,6 +2744,7 @@
     <w:basedOn w:val="11"/>
     <w:link w:val="9"/>
     <w:semiHidden/>
+    <w:qFormat/>
     <w:uiPriority w:val="9"/>
     <w:rPr>
       <w:rFonts w:asciiTheme="majorHAnsi" w:hAnsiTheme="majorHAnsi" w:eastAsiaTheme="majorEastAsia" w:cstheme="majorBidi"/>
@@ -3015,6 +2813,7 @@
     <w:name w:val="Intense Quote Char"/>
     <w:basedOn w:val="11"/>
     <w:link w:val="60"/>
+    <w:qFormat/>
     <w:uiPriority w:val="30"/>
     <w:rPr>
       <w:b/>
@@ -3128,6 +2927,7 @@
   <w:style w:type="table" w:styleId="68">
     <w:name w:val="Light Shading"/>
     <w:basedOn w:val="12"/>
+    <w:qFormat/>
     <w:uiPriority w:val="60"/>
     <w:pPr>
       <w:spacing w:after="0" w:line="240" w:lineRule="auto"/>
@@ -3223,6 +3023,7 @@
   <w:style w:type="table" w:styleId="69">
     <w:name w:val="Light Shading Accent 1"/>
     <w:basedOn w:val="12"/>
+    <w:qFormat/>
     <w:uiPriority w:val="60"/>
     <w:pPr>
       <w:spacing w:after="0" w:line="240" w:lineRule="auto"/>
@@ -3318,6 +3119,7 @@
   <w:style w:type="table" w:styleId="70">
     <w:name w:val="Light Shading Accent 2"/>
     <w:basedOn w:val="12"/>
+    <w:qFormat/>
     <w:uiPriority w:val="60"/>
     <w:pPr>
       <w:spacing w:after="0" w:line="240" w:lineRule="auto"/>
@@ -3413,6 +3215,7 @@
   <w:style w:type="table" w:styleId="71">
     <w:name w:val="Light Shading Accent 3"/>
     <w:basedOn w:val="12"/>
+    <w:qFormat/>
     <w:uiPriority w:val="60"/>
     <w:pPr>
       <w:spacing w:after="0" w:line="240" w:lineRule="auto"/>
@@ -3603,6 +3406,7 @@
   <w:style w:type="table" w:styleId="73">
     <w:name w:val="Light Shading Accent 5"/>
     <w:basedOn w:val="12"/>
+    <w:qFormat/>
     <w:uiPriority w:val="60"/>
     <w:pPr>
       <w:spacing w:after="0" w:line="240" w:lineRule="auto"/>
@@ -3698,6 +3502,7 @@
   <w:style w:type="table" w:styleId="74">
     <w:name w:val="Light Shading Accent 6"/>
     <w:basedOn w:val="12"/>
+    <w:qFormat/>
     <w:uiPriority w:val="60"/>
     <w:pPr>
       <w:spacing w:after="0" w:line="240" w:lineRule="auto"/>
@@ -3793,6 +3598,7 @@
   <w:style w:type="table" w:styleId="75">
     <w:name w:val="Light List"/>
     <w:basedOn w:val="12"/>
+    <w:qFormat/>
     <w:uiPriority w:val="61"/>
     <w:pPr>
       <w:spacing w:after="0" w:line="240" w:lineRule="auto"/>
@@ -3882,6 +3688,7 @@
   <w:style w:type="table" w:styleId="76">
     <w:name w:val="Light List Accent 1"/>
     <w:basedOn w:val="12"/>
+    <w:qFormat/>
     <w:uiPriority w:val="61"/>
     <w:pPr>
       <w:spacing w:after="0" w:line="240" w:lineRule="auto"/>
@@ -4061,6 +3868,7 @@
   <w:style w:type="table" w:styleId="78">
     <w:name w:val="Light List Accent 3"/>
     <w:basedOn w:val="12"/>
+    <w:qFormat/>
     <w:uiPriority w:val="61"/>
     <w:pPr>
       <w:spacing w:after="0" w:line="240" w:lineRule="auto"/>
@@ -4150,6 +3958,7 @@
   <w:style w:type="table" w:styleId="79">
     <w:name w:val="Light List Accent 4"/>
     <w:basedOn w:val="12"/>
+    <w:qFormat/>
     <w:uiPriority w:val="61"/>
     <w:pPr>
       <w:spacing w:after="0" w:line="240" w:lineRule="auto"/>
@@ -4239,6 +4048,7 @@
   <w:style w:type="table" w:styleId="80">
     <w:name w:val="Light List Accent 5"/>
     <w:basedOn w:val="12"/>
+    <w:qFormat/>
     <w:uiPriority w:val="61"/>
     <w:pPr>
       <w:spacing w:after="0" w:line="240" w:lineRule="auto"/>
@@ -4328,6 +4138,7 @@
   <w:style w:type="table" w:styleId="81">
     <w:name w:val="Light List Accent 6"/>
     <w:basedOn w:val="12"/>
+    <w:qFormat/>
     <w:uiPriority w:val="61"/>
     <w:pPr>
       <w:spacing w:after="0" w:line="240" w:lineRule="auto"/>
@@ -4538,6 +4349,7 @@
   <w:style w:type="table" w:styleId="83">
     <w:name w:val="Light Grid Accent 1"/>
     <w:basedOn w:val="12"/>
+    <w:qFormat/>
     <w:uiPriority w:val="62"/>
     <w:pPr>
       <w:spacing w:after="0" w:line="240" w:lineRule="auto"/>
@@ -4658,6 +4470,7 @@
   <w:style w:type="table" w:styleId="84">
     <w:name w:val="Light Grid Accent 2"/>
     <w:basedOn w:val="12"/>
+    <w:qFormat/>
     <w:uiPriority w:val="62"/>
     <w:pPr>
       <w:spacing w:after="0" w:line="240" w:lineRule="auto"/>
@@ -4778,6 +4591,7 @@
   <w:style w:type="table" w:styleId="85">
     <w:name w:val="Light Grid Accent 3"/>
     <w:basedOn w:val="12"/>
+    <w:qFormat/>
     <w:uiPriority w:val="62"/>
     <w:pPr>
       <w:spacing w:after="0" w:line="240" w:lineRule="auto"/>
@@ -4898,6 +4712,7 @@
   <w:style w:type="table" w:styleId="86">
     <w:name w:val="Light Grid Accent 4"/>
     <w:basedOn w:val="12"/>
+    <w:qFormat/>
     <w:uiPriority w:val="62"/>
     <w:pPr>
       <w:spacing w:after="0" w:line="240" w:lineRule="auto"/>
@@ -5018,6 +4833,7 @@
   <w:style w:type="table" w:styleId="87">
     <w:name w:val="Light Grid Accent 5"/>
     <w:basedOn w:val="12"/>
+    <w:qFormat/>
     <w:uiPriority w:val="62"/>
     <w:pPr>
       <w:spacing w:after="0" w:line="240" w:lineRule="auto"/>
@@ -5138,6 +4954,7 @@
   <w:style w:type="table" w:styleId="88">
     <w:name w:val="Light Grid Accent 6"/>
     <w:basedOn w:val="12"/>
+    <w:qFormat/>
     <w:uiPriority w:val="62"/>
     <w:pPr>
       <w:spacing w:after="0" w:line="240" w:lineRule="auto"/>
@@ -5258,6 +5075,7 @@
   <w:style w:type="table" w:styleId="89">
     <w:name w:val="Medium Shading 1"/>
     <w:basedOn w:val="12"/>
+    <w:qFormat/>
     <w:uiPriority w:val="63"/>
     <w:pPr>
       <w:spacing w:after="0" w:line="240" w:lineRule="auto"/>
@@ -5360,6 +5178,7 @@
   <w:style w:type="table" w:styleId="90">
     <w:name w:val="Medium Shading 1 Accent 1"/>
     <w:basedOn w:val="12"/>
+    <w:qFormat/>
     <w:uiPriority w:val="63"/>
     <w:pPr>
       <w:spacing w:after="0" w:line="240" w:lineRule="auto"/>
@@ -5462,6 +5281,7 @@
   <w:style w:type="table" w:styleId="91">
     <w:name w:val="Medium Shading 1 Accent 2"/>
     <w:basedOn w:val="12"/>
+    <w:qFormat/>
     <w:uiPriority w:val="63"/>
     <w:pPr>
       <w:spacing w:after="0" w:line="240" w:lineRule="auto"/>
@@ -5770,6 +5590,7 @@
   <w:style w:type="table" w:styleId="94">
     <w:name w:val="Medium Shading 1 Accent 5"/>
     <w:basedOn w:val="12"/>
+    <w:qFormat/>
     <w:uiPriority w:val="63"/>
     <w:pPr>
       <w:spacing w:after="0" w:line="240" w:lineRule="auto"/>
@@ -5872,6 +5693,7 @@
   <w:style w:type="table" w:styleId="95">
     <w:name w:val="Medium Shading 1 Accent 6"/>
     <w:basedOn w:val="12"/>
+    <w:qFormat/>
     <w:uiPriority w:val="63"/>
     <w:pPr>
       <w:spacing w:after="0" w:line="240" w:lineRule="auto"/>
@@ -5974,6 +5796,7 @@
   <w:style w:type="table" w:styleId="96">
     <w:name w:val="Medium Shading 2"/>
     <w:basedOn w:val="12"/>
+    <w:qFormat/>
     <w:uiPriority w:val="64"/>
     <w:pPr>
       <w:spacing w:after="0" w:line="240" w:lineRule="auto"/>
@@ -6131,6 +5954,7 @@
   <w:style w:type="table" w:styleId="97">
     <w:name w:val="Medium Shading 2 Accent 1"/>
     <w:basedOn w:val="12"/>
+    <w:qFormat/>
     <w:uiPriority w:val="64"/>
     <w:pPr>
       <w:spacing w:after="0" w:line="240" w:lineRule="auto"/>
@@ -6288,6 +6112,7 @@
   <w:style w:type="table" w:styleId="98">
     <w:name w:val="Medium Shading 2 Accent 2"/>
     <w:basedOn w:val="12"/>
+    <w:qFormat/>
     <w:uiPriority w:val="64"/>
     <w:pPr>
       <w:spacing w:after="0" w:line="240" w:lineRule="auto"/>
@@ -6603,6 +6428,7 @@
   <w:style w:type="table" w:styleId="100">
     <w:name w:val="Medium Shading 2 Accent 4"/>
     <w:basedOn w:val="12"/>
+    <w:qFormat/>
     <w:uiPriority w:val="64"/>
     <w:pPr>
       <w:spacing w:after="0" w:line="240" w:lineRule="auto"/>
@@ -6760,6 +6586,7 @@
   <w:style w:type="table" w:styleId="101">
     <w:name w:val="Medium Shading 2 Accent 5"/>
     <w:basedOn w:val="12"/>
+    <w:qFormat/>
     <w:uiPriority w:val="64"/>
     <w:pPr>
       <w:spacing w:after="0" w:line="240" w:lineRule="auto"/>
@@ -6917,6 +6744,7 @@
   <w:style w:type="table" w:styleId="102">
     <w:name w:val="Medium Shading 2 Accent 6"/>
     <w:basedOn w:val="12"/>
+    <w:qFormat/>
     <w:uiPriority w:val="64"/>
     <w:pPr>
       <w:spacing w:after="0" w:line="240" w:lineRule="auto"/>
@@ -7246,6 +7074,7 @@
   <w:style w:type="table" w:styleId="105">
     <w:name w:val="Medium List 1 Accent 2"/>
     <w:basedOn w:val="12"/>
+    <w:qFormat/>
     <w:uiPriority w:val="65"/>
     <w:pPr>
       <w:spacing w:after="0" w:line="240" w:lineRule="auto"/>
@@ -7331,6 +7160,7 @@
   <w:style w:type="table" w:styleId="106">
     <w:name w:val="Medium List 1 Accent 3"/>
     <w:basedOn w:val="12"/>
+    <w:qFormat/>
     <w:uiPriority w:val="65"/>
     <w:pPr>
       <w:spacing w:after="0" w:line="240" w:lineRule="auto"/>
@@ -7502,6 +7332,7 @@
   <w:style w:type="table" w:styleId="108">
     <w:name w:val="Medium List 1 Accent 5"/>
     <w:basedOn w:val="12"/>
+    <w:qFormat/>
     <w:uiPriority w:val="65"/>
     <w:pPr>
       <w:spacing w:after="0" w:line="240" w:lineRule="auto"/>
@@ -7587,6 +7418,7 @@
   <w:style w:type="table" w:styleId="109">
     <w:name w:val="Medium List 1 Accent 6"/>
     <w:basedOn w:val="12"/>
+    <w:qFormat/>
     <w:uiPriority w:val="65"/>
     <w:pPr>
       <w:spacing w:after="0" w:line="240" w:lineRule="auto"/>
@@ -8038,6 +7870,7 @@
   <w:style w:type="table" w:styleId="113">
     <w:name w:val="Medium List 2 Accent 3"/>
     <w:basedOn w:val="12"/>
+    <w:qFormat/>
     <w:uiPriority w:val="66"/>
     <w:pPr>
       <w:spacing w:after="0" w:line="240" w:lineRule="auto"/>
@@ -8159,6 +7992,7 @@
   <w:style w:type="table" w:styleId="114">
     <w:name w:val="Medium List 2 Accent 4"/>
     <w:basedOn w:val="12"/>
+    <w:qFormat/>
     <w:uiPriority w:val="66"/>
     <w:pPr>
       <w:spacing w:after="0" w:line="240" w:lineRule="auto"/>
@@ -8402,6 +8236,7 @@
   <w:style w:type="table" w:styleId="116">
     <w:name w:val="Medium List 2 Accent 6"/>
     <w:basedOn w:val="12"/>
+    <w:qFormat/>
     <w:uiPriority w:val="66"/>
     <w:pPr>
       <w:spacing w:after="0" w:line="240" w:lineRule="auto"/>
@@ -8523,6 +8358,7 @@
   <w:style w:type="table" w:styleId="117">
     <w:name w:val="Medium Grid 1"/>
     <w:basedOn w:val="12"/>
+    <w:qFormat/>
     <w:uiPriority w:val="67"/>
     <w:pPr>
       <w:spacing w:after="0" w:line="240" w:lineRule="auto"/>
@@ -8790,6 +8626,7 @@
   <w:style w:type="table" w:styleId="121">
     <w:name w:val="Medium Grid 1 Accent 4"/>
     <w:basedOn w:val="12"/>
+    <w:qFormat/>
     <w:uiPriority w:val="67"/>
     <w:pPr>
       <w:spacing w:after="0" w:line="240" w:lineRule="auto"/>
@@ -8923,6 +8760,7 @@
   <w:style w:type="table" w:styleId="123">
     <w:name w:val="Medium Grid 1 Accent 6"/>
     <w:basedOn w:val="12"/>
+    <w:qFormat/>
     <w:uiPriority w:val="67"/>
     <w:pPr>
       <w:spacing w:after="0" w:line="240" w:lineRule="auto"/>
@@ -8989,6 +8827,7 @@
   <w:style w:type="table" w:styleId="124">
     <w:name w:val="Medium Grid 2"/>
     <w:basedOn w:val="12"/>
+    <w:qFormat/>
     <w:uiPriority w:val="68"/>
     <w:pPr>
       <w:spacing w:after="0" w:line="240" w:lineRule="auto"/>
@@ -9408,6 +9247,7 @@
   <w:style w:type="table" w:styleId="127">
     <w:name w:val="Medium Grid 2 Accent 3"/>
     <w:basedOn w:val="12"/>
+    <w:qFormat/>
     <w:uiPriority w:val="68"/>
     <w:pPr>
       <w:spacing w:after="0" w:line="240" w:lineRule="auto"/>

</xml_diff>